<commit_message>
Learning content on IAM roles added to Core Services doc
Signed-off-by: DavidCox88 <david.ryan.cox88@gmail.com>
</commit_message>
<xml_diff>
--- a/Essential Google Cloud Infrastructure - Core Services.docx
+++ b/Essential Google Cloud Infrastructure - Core Services.docx
@@ -37,6 +37,609 @@
           <w:szCs w:val="24"/>
         </w:rPr>
         <w:t>Cloud IAM</w:t>
+      </w:r>
+    </w:p>
+    <w:p>
+      <w:pPr>
+        <w:pStyle w:val="ListParagraph"/>
+        <w:numPr>
+          <w:ilvl w:val="0"/>
+          <w:numId w:val="1"/>
+        </w:numPr>
+      </w:pPr>
+      <w:r>
+        <w:t>Identity and Access Management</w:t>
+      </w:r>
+    </w:p>
+    <w:p>
+      <w:pPr>
+        <w:pStyle w:val="ListParagraph"/>
+        <w:numPr>
+          <w:ilvl w:val="0"/>
+          <w:numId w:val="1"/>
+        </w:numPr>
+      </w:pPr>
+      <w:r>
+        <w:t xml:space="preserve">Who can do what on which </w:t>
+      </w:r>
+      <w:proofErr w:type="gramStart"/>
+      <w:r>
+        <w:t>resource</w:t>
+      </w:r>
+      <w:proofErr w:type="gramEnd"/>
+    </w:p>
+    <w:p>
+      <w:pPr>
+        <w:pStyle w:val="ListParagraph"/>
+        <w:numPr>
+          <w:ilvl w:val="1"/>
+          <w:numId w:val="1"/>
+        </w:numPr>
+      </w:pPr>
+      <w:r>
+        <w:t xml:space="preserve">Who – person, group or </w:t>
+      </w:r>
+      <w:proofErr w:type="gramStart"/>
+      <w:r>
+        <w:t>application</w:t>
+      </w:r>
+      <w:proofErr w:type="gramEnd"/>
+    </w:p>
+    <w:p>
+      <w:pPr>
+        <w:pStyle w:val="ListParagraph"/>
+        <w:numPr>
+          <w:ilvl w:val="1"/>
+          <w:numId w:val="1"/>
+        </w:numPr>
+      </w:pPr>
+      <w:r>
+        <w:t>What – specific privileges or actions</w:t>
+      </w:r>
+    </w:p>
+    <w:p>
+      <w:pPr>
+        <w:pStyle w:val="ListParagraph"/>
+        <w:numPr>
+          <w:ilvl w:val="1"/>
+          <w:numId w:val="1"/>
+        </w:numPr>
+      </w:pPr>
+      <w:r>
+        <w:t>Resource – any GC service</w:t>
+      </w:r>
+    </w:p>
+    <w:p>
+      <w:r>
+        <w:drawing>
+          <wp:inline distT="0" distB="0" distL="0" distR="0" wp14:anchorId="5AD83B58" wp14:editId="530AA3EB">
+            <wp:extent cx="5731510" cy="3244215"/>
+            <wp:effectExtent l="0" t="0" r="2540" b="0"/>
+            <wp:docPr id="1" name="Picture 1"/>
+            <wp:cNvGraphicFramePr>
+              <a:graphicFrameLocks xmlns:a="http://schemas.openxmlformats.org/drawingml/2006/main" noChangeAspect="1"/>
+            </wp:cNvGraphicFramePr>
+            <a:graphic xmlns:a="http://schemas.openxmlformats.org/drawingml/2006/main">
+              <a:graphicData uri="http://schemas.openxmlformats.org/drawingml/2006/picture">
+                <pic:pic xmlns:pic="http://schemas.openxmlformats.org/drawingml/2006/picture">
+                  <pic:nvPicPr>
+                    <pic:cNvPr id="1" name=""/>
+                    <pic:cNvPicPr/>
+                  </pic:nvPicPr>
+                  <pic:blipFill>
+                    <a:blip r:embed="rId5"/>
+                    <a:stretch>
+                      <a:fillRect/>
+                    </a:stretch>
+                  </pic:blipFill>
+                  <pic:spPr>
+                    <a:xfrm>
+                      <a:off x="0" y="0"/>
+                      <a:ext cx="5731510" cy="3244215"/>
+                    </a:xfrm>
+                    <a:prstGeom prst="rect">
+                      <a:avLst/>
+                    </a:prstGeom>
+                  </pic:spPr>
+                </pic:pic>
+              </a:graphicData>
+            </a:graphic>
+          </wp:inline>
+        </w:drawing>
+      </w:r>
+    </w:p>
+    <w:p>
+      <w:r>
+        <w:t xml:space="preserve">Policy </w:t>
+      </w:r>
+    </w:p>
+    <w:p>
+      <w:pPr>
+        <w:pStyle w:val="ListParagraph"/>
+        <w:numPr>
+          <w:ilvl w:val="0"/>
+          <w:numId w:val="1"/>
+        </w:numPr>
+      </w:pPr>
+      <w:r>
+        <w:t xml:space="preserve">collection of access statements attached to a resource. </w:t>
+      </w:r>
+    </w:p>
+    <w:p>
+      <w:pPr>
+        <w:pStyle w:val="ListParagraph"/>
+        <w:numPr>
+          <w:ilvl w:val="0"/>
+          <w:numId w:val="1"/>
+        </w:numPr>
+      </w:pPr>
+      <w:r>
+        <w:t xml:space="preserve">Each policy contains a set of role and role members, resources inherit policies from their parents. </w:t>
+      </w:r>
+    </w:p>
+    <w:p>
+      <w:pPr>
+        <w:pStyle w:val="ListParagraph"/>
+        <w:numPr>
+          <w:ilvl w:val="0"/>
+          <w:numId w:val="1"/>
+        </w:numPr>
+      </w:pPr>
+      <w:r>
+        <w:t xml:space="preserve">Less restrictive parent policy overrises a more restrictive resource policy. </w:t>
+      </w:r>
+    </w:p>
+    <w:p>
+      <w:pPr>
+        <w:pStyle w:val="ListParagraph"/>
+        <w:numPr>
+          <w:ilvl w:val="0"/>
+          <w:numId w:val="1"/>
+        </w:numPr>
+      </w:pPr>
+      <w:r>
+        <w:t>Child policy cannot restrict access granted at the parent level (if you have editor role at dept X and viewer role at bookshelf project, you still have editor access to bookshelf project)</w:t>
+      </w:r>
+    </w:p>
+    <w:p>
+      <w:pPr>
+        <w:pStyle w:val="ListParagraph"/>
+        <w:numPr>
+          <w:ilvl w:val="0"/>
+          <w:numId w:val="1"/>
+        </w:numPr>
+      </w:pPr>
+      <w:r>
+        <w:t>Policy of least privilege – select the smallest scope necessary for task to reduce risk exposure.</w:t>
+      </w:r>
+    </w:p>
+    <w:p>
+      <w:proofErr w:type="gramStart"/>
+      <w:r>
+        <w:t>IAM  conditions</w:t>
+      </w:r>
+      <w:proofErr w:type="gramEnd"/>
+    </w:p>
+    <w:p>
+      <w:pPr>
+        <w:pStyle w:val="ListParagraph"/>
+        <w:numPr>
+          <w:ilvl w:val="0"/>
+          <w:numId w:val="1"/>
+        </w:numPr>
+      </w:pPr>
+      <w:r>
+        <w:t>Define and enforce conditional attribute</w:t>
+      </w:r>
+    </w:p>
+    <w:p>
+      <w:pPr>
+        <w:pStyle w:val="ListParagraph"/>
+        <w:numPr>
+          <w:ilvl w:val="0"/>
+          <w:numId w:val="1"/>
+        </w:numPr>
+      </w:pPr>
+      <w:r>
+        <w:t>Grant resource access to identities if configured conditions are met</w:t>
+      </w:r>
+    </w:p>
+    <w:p>
+      <w:pPr>
+        <w:pStyle w:val="ListParagraph"/>
+        <w:numPr>
+          <w:ilvl w:val="0"/>
+          <w:numId w:val="1"/>
+        </w:numPr>
+      </w:pPr>
+      <w:proofErr w:type="gramStart"/>
+      <w:r>
+        <w:t>E.g.</w:t>
+      </w:r>
+      <w:proofErr w:type="gramEnd"/>
+      <w:r>
+        <w:t xml:space="preserve"> temporary access in the event of production being down</w:t>
+      </w:r>
+    </w:p>
+    <w:p/>
+    <w:p>
+      <w:r>
+        <w:t>Organisation node</w:t>
+      </w:r>
+    </w:p>
+    <w:p>
+      <w:pPr>
+        <w:pStyle w:val="ListParagraph"/>
+        <w:numPr>
+          <w:ilvl w:val="0"/>
+          <w:numId w:val="1"/>
+        </w:numPr>
+      </w:pPr>
+      <w:r>
+        <w:t>Root node inf GCP resources</w:t>
+      </w:r>
+    </w:p>
+    <w:p>
+      <w:pPr>
+        <w:pStyle w:val="ListParagraph"/>
+        <w:numPr>
+          <w:ilvl w:val="0"/>
+          <w:numId w:val="1"/>
+        </w:numPr>
+      </w:pPr>
+      <w:r>
+        <w:t>Organisation Role – control over all cloud resources (useful for auditing)</w:t>
+      </w:r>
+    </w:p>
+    <w:p>
+      <w:pPr>
+        <w:pStyle w:val="ListParagraph"/>
+        <w:numPr>
+          <w:ilvl w:val="0"/>
+          <w:numId w:val="1"/>
+        </w:numPr>
+      </w:pPr>
+      <w:r>
+        <w:lastRenderedPageBreak/>
+        <w:t>Project creator – project creation and control over who can create projects</w:t>
+      </w:r>
+    </w:p>
+    <w:p/>
+    <w:p>
+      <w:r>
+        <w:drawing>
+          <wp:inline distT="0" distB="0" distL="0" distR="0" wp14:anchorId="70F42F77" wp14:editId="4D07BF24">
+            <wp:extent cx="5731510" cy="3237865"/>
+            <wp:effectExtent l="0" t="0" r="2540" b="635"/>
+            <wp:docPr id="2" name="Picture 2"/>
+            <wp:cNvGraphicFramePr>
+              <a:graphicFrameLocks xmlns:a="http://schemas.openxmlformats.org/drawingml/2006/main" noChangeAspect="1"/>
+            </wp:cNvGraphicFramePr>
+            <a:graphic xmlns:a="http://schemas.openxmlformats.org/drawingml/2006/main">
+              <a:graphicData uri="http://schemas.openxmlformats.org/drawingml/2006/picture">
+                <pic:pic xmlns:pic="http://schemas.openxmlformats.org/drawingml/2006/picture">
+                  <pic:nvPicPr>
+                    <pic:cNvPr id="1" name=""/>
+                    <pic:cNvPicPr/>
+                  </pic:nvPicPr>
+                  <pic:blipFill>
+                    <a:blip r:embed="rId6"/>
+                    <a:stretch>
+                      <a:fillRect/>
+                    </a:stretch>
+                  </pic:blipFill>
+                  <pic:spPr>
+                    <a:xfrm>
+                      <a:off x="0" y="0"/>
+                      <a:ext cx="5731510" cy="3237865"/>
+                    </a:xfrm>
+                    <a:prstGeom prst="rect">
+                      <a:avLst/>
+                    </a:prstGeom>
+                  </pic:spPr>
+                </pic:pic>
+              </a:graphicData>
+            </a:graphic>
+          </wp:inline>
+        </w:drawing>
+      </w:r>
+      <w:r>
+        <w:drawing>
+          <wp:inline distT="0" distB="0" distL="0" distR="0" wp14:anchorId="29026621" wp14:editId="20C7893E">
+            <wp:extent cx="5731510" cy="2927350"/>
+            <wp:effectExtent l="0" t="0" r="2540" b="6350"/>
+            <wp:docPr id="3" name="Picture 3"/>
+            <wp:cNvGraphicFramePr>
+              <a:graphicFrameLocks xmlns:a="http://schemas.openxmlformats.org/drawingml/2006/main" noChangeAspect="1"/>
+            </wp:cNvGraphicFramePr>
+            <a:graphic xmlns:a="http://schemas.openxmlformats.org/drawingml/2006/main">
+              <a:graphicData uri="http://schemas.openxmlformats.org/drawingml/2006/picture">
+                <pic:pic xmlns:pic="http://schemas.openxmlformats.org/drawingml/2006/picture">
+                  <pic:nvPicPr>
+                    <pic:cNvPr id="1" name=""/>
+                    <pic:cNvPicPr/>
+                  </pic:nvPicPr>
+                  <pic:blipFill>
+                    <a:blip r:embed="rId7"/>
+                    <a:stretch>
+                      <a:fillRect/>
+                    </a:stretch>
+                  </pic:blipFill>
+                  <pic:spPr>
+                    <a:xfrm>
+                      <a:off x="0" y="0"/>
+                      <a:ext cx="5731510" cy="2927350"/>
+                    </a:xfrm>
+                    <a:prstGeom prst="rect">
+                      <a:avLst/>
+                    </a:prstGeom>
+                  </pic:spPr>
+                </pic:pic>
+              </a:graphicData>
+            </a:graphic>
+          </wp:inline>
+        </w:drawing>
+      </w:r>
+    </w:p>
+    <w:p>
+      <w:r>
+        <w:lastRenderedPageBreak/>
+        <w:t>^Folders can be considered as suborganisations within the organisation</w:t>
+      </w:r>
+      <w:r>
+        <w:drawing>
+          <wp:inline distT="0" distB="0" distL="0" distR="0" wp14:anchorId="73661C53" wp14:editId="5D1FA456">
+            <wp:extent cx="5731510" cy="3290570"/>
+            <wp:effectExtent l="0" t="0" r="2540" b="5080"/>
+            <wp:docPr id="4" name="Picture 4"/>
+            <wp:cNvGraphicFramePr>
+              <a:graphicFrameLocks xmlns:a="http://schemas.openxmlformats.org/drawingml/2006/main" noChangeAspect="1"/>
+            </wp:cNvGraphicFramePr>
+            <a:graphic xmlns:a="http://schemas.openxmlformats.org/drawingml/2006/main">
+              <a:graphicData uri="http://schemas.openxmlformats.org/drawingml/2006/picture">
+                <pic:pic xmlns:pic="http://schemas.openxmlformats.org/drawingml/2006/picture">
+                  <pic:nvPicPr>
+                    <pic:cNvPr id="1" name=""/>
+                    <pic:cNvPicPr/>
+                  </pic:nvPicPr>
+                  <pic:blipFill>
+                    <a:blip r:embed="rId8"/>
+                    <a:stretch>
+                      <a:fillRect/>
+                    </a:stretch>
+                  </pic:blipFill>
+                  <pic:spPr>
+                    <a:xfrm>
+                      <a:off x="0" y="0"/>
+                      <a:ext cx="5731510" cy="3290570"/>
+                    </a:xfrm>
+                    <a:prstGeom prst="rect">
+                      <a:avLst/>
+                    </a:prstGeom>
+                  </pic:spPr>
+                </pic:pic>
+              </a:graphicData>
+            </a:graphic>
+          </wp:inline>
+        </w:drawing>
+      </w:r>
+    </w:p>
+    <w:p/>
+    <w:p>
+      <w:r>
+        <w:t>IAM roles</w:t>
+      </w:r>
+    </w:p>
+    <w:p>
+      <w:pPr>
+        <w:pStyle w:val="ListParagraph"/>
+        <w:numPr>
+          <w:ilvl w:val="0"/>
+          <w:numId w:val="1"/>
+        </w:numPr>
+      </w:pPr>
+      <w:r>
+        <w:t xml:space="preserve">Basic </w:t>
+      </w:r>
+      <w:r>
+        <w:t xml:space="preserve">roles </w:t>
+      </w:r>
+      <w:r>
+        <w:t>– applied to project and affect all resources in that project (owner, editor, viewer)</w:t>
+      </w:r>
+      <w:r>
+        <w:rPr>
+          <w:noProof/>
+        </w:rPr>
+        <w:t xml:space="preserve"> </w:t>
+      </w:r>
+      <w:r>
+        <w:drawing>
+          <wp:inline distT="0" distB="0" distL="0" distR="0" wp14:anchorId="160C83F6" wp14:editId="5B1C1C75">
+            <wp:extent cx="5731510" cy="2734310"/>
+            <wp:effectExtent l="0" t="0" r="2540" b="8890"/>
+            <wp:docPr id="5" name="Picture 5"/>
+            <wp:cNvGraphicFramePr>
+              <a:graphicFrameLocks xmlns:a="http://schemas.openxmlformats.org/drawingml/2006/main" noChangeAspect="1"/>
+            </wp:cNvGraphicFramePr>
+            <a:graphic xmlns:a="http://schemas.openxmlformats.org/drawingml/2006/main">
+              <a:graphicData uri="http://schemas.openxmlformats.org/drawingml/2006/picture">
+                <pic:pic xmlns:pic="http://schemas.openxmlformats.org/drawingml/2006/picture">
+                  <pic:nvPicPr>
+                    <pic:cNvPr id="1" name=""/>
+                    <pic:cNvPicPr/>
+                  </pic:nvPicPr>
+                  <pic:blipFill>
+                    <a:blip r:embed="rId9"/>
+                    <a:stretch>
+                      <a:fillRect/>
+                    </a:stretch>
+                  </pic:blipFill>
+                  <pic:spPr>
+                    <a:xfrm>
+                      <a:off x="0" y="0"/>
+                      <a:ext cx="5731510" cy="2734310"/>
+                    </a:xfrm>
+                    <a:prstGeom prst="rect">
+                      <a:avLst/>
+                    </a:prstGeom>
+                  </pic:spPr>
+                </pic:pic>
+              </a:graphicData>
+            </a:graphic>
+          </wp:inline>
+        </w:drawing>
+      </w:r>
+    </w:p>
+    <w:p>
+      <w:pPr>
+        <w:pStyle w:val="ListParagraph"/>
+        <w:numPr>
+          <w:ilvl w:val="0"/>
+          <w:numId w:val="1"/>
+        </w:numPr>
+      </w:pPr>
+      <w:r>
+        <w:t xml:space="preserve">Predefined </w:t>
+      </w:r>
+      <w:r>
+        <w:t xml:space="preserve">roles </w:t>
+      </w:r>
+      <w:r>
+        <w:t xml:space="preserve">– defined where the predefined roles can be applied. Provides granular access to specific resources and prevents unwanted access to other resources. Have a </w:t>
+      </w:r>
+      <w:r>
+        <w:lastRenderedPageBreak/>
+        <w:t>collection of permissions</w:t>
+      </w:r>
+      <w:r>
+        <w:drawing>
+          <wp:inline distT="0" distB="0" distL="0" distR="0" wp14:anchorId="66F5588B" wp14:editId="1C0EF8A1">
+            <wp:extent cx="5731510" cy="2865755"/>
+            <wp:effectExtent l="0" t="0" r="2540" b="0"/>
+            <wp:docPr id="6" name="Picture 6"/>
+            <wp:cNvGraphicFramePr>
+              <a:graphicFrameLocks xmlns:a="http://schemas.openxmlformats.org/drawingml/2006/main" noChangeAspect="1"/>
+            </wp:cNvGraphicFramePr>
+            <a:graphic xmlns:a="http://schemas.openxmlformats.org/drawingml/2006/main">
+              <a:graphicData uri="http://schemas.openxmlformats.org/drawingml/2006/picture">
+                <pic:pic xmlns:pic="http://schemas.openxmlformats.org/drawingml/2006/picture">
+                  <pic:nvPicPr>
+                    <pic:cNvPr id="1" name=""/>
+                    <pic:cNvPicPr/>
+                  </pic:nvPicPr>
+                  <pic:blipFill>
+                    <a:blip r:embed="rId10"/>
+                    <a:stretch>
+                      <a:fillRect/>
+                    </a:stretch>
+                  </pic:blipFill>
+                  <pic:spPr>
+                    <a:xfrm>
+                      <a:off x="0" y="0"/>
+                      <a:ext cx="5731510" cy="2865755"/>
+                    </a:xfrm>
+                    <a:prstGeom prst="rect">
+                      <a:avLst/>
+                    </a:prstGeom>
+                  </pic:spPr>
+                </pic:pic>
+              </a:graphicData>
+            </a:graphic>
+          </wp:inline>
+        </w:drawing>
+      </w:r>
+    </w:p>
+    <w:p>
+      <w:pPr>
+        <w:pStyle w:val="ListParagraph"/>
+        <w:numPr>
+          <w:ilvl w:val="0"/>
+          <w:numId w:val="1"/>
+        </w:numPr>
+      </w:pPr>
+      <w:r>
+        <w:t>Custom</w:t>
+      </w:r>
+      <w:r>
+        <w:t xml:space="preserve"> roles – can define a precise set of permissions</w:t>
+      </w:r>
+      <w:r>
+        <w:drawing>
+          <wp:inline distT="0" distB="0" distL="0" distR="0" wp14:anchorId="2D42AE33" wp14:editId="4C5BFEAC">
+            <wp:extent cx="5731510" cy="2872740"/>
+            <wp:effectExtent l="0" t="0" r="2540" b="3810"/>
+            <wp:docPr id="8" name="Picture 8"/>
+            <wp:cNvGraphicFramePr>
+              <a:graphicFrameLocks xmlns:a="http://schemas.openxmlformats.org/drawingml/2006/main" noChangeAspect="1"/>
+            </wp:cNvGraphicFramePr>
+            <a:graphic xmlns:a="http://schemas.openxmlformats.org/drawingml/2006/main">
+              <a:graphicData uri="http://schemas.openxmlformats.org/drawingml/2006/picture">
+                <pic:pic xmlns:pic="http://schemas.openxmlformats.org/drawingml/2006/picture">
+                  <pic:nvPicPr>
+                    <pic:cNvPr id="1" name=""/>
+                    <pic:cNvPicPr/>
+                  </pic:nvPicPr>
+                  <pic:blipFill>
+                    <a:blip r:embed="rId11"/>
+                    <a:stretch>
+                      <a:fillRect/>
+                    </a:stretch>
+                  </pic:blipFill>
+                  <pic:spPr>
+                    <a:xfrm>
+                      <a:off x="0" y="0"/>
+                      <a:ext cx="5731510" cy="2872740"/>
+                    </a:xfrm>
+                    <a:prstGeom prst="rect">
+                      <a:avLst/>
+                    </a:prstGeom>
+                  </pic:spPr>
+                </pic:pic>
+              </a:graphicData>
+            </a:graphic>
+          </wp:inline>
+        </w:drawing>
+      </w:r>
+    </w:p>
+    <w:p/>
+    <w:p>
+      <w:r>
+        <w:drawing>
+          <wp:inline distT="0" distB="0" distL="0" distR="0" wp14:anchorId="5256A2E5" wp14:editId="2ED38AF7">
+            <wp:extent cx="4629150" cy="2185332"/>
+            <wp:effectExtent l="0" t="0" r="0" b="5715"/>
+            <wp:docPr id="7" name="Picture 7"/>
+            <wp:cNvGraphicFramePr>
+              <a:graphicFrameLocks xmlns:a="http://schemas.openxmlformats.org/drawingml/2006/main" noChangeAspect="1"/>
+            </wp:cNvGraphicFramePr>
+            <a:graphic xmlns:a="http://schemas.openxmlformats.org/drawingml/2006/main">
+              <a:graphicData uri="http://schemas.openxmlformats.org/drawingml/2006/picture">
+                <pic:pic xmlns:pic="http://schemas.openxmlformats.org/drawingml/2006/picture">
+                  <pic:nvPicPr>
+                    <pic:cNvPr id="1" name=""/>
+                    <pic:cNvPicPr/>
+                  </pic:nvPicPr>
+                  <pic:blipFill>
+                    <a:blip r:embed="rId12"/>
+                    <a:stretch>
+                      <a:fillRect/>
+                    </a:stretch>
+                  </pic:blipFill>
+                  <pic:spPr>
+                    <a:xfrm>
+                      <a:off x="0" y="0"/>
+                      <a:ext cx="4632431" cy="2186881"/>
+                    </a:xfrm>
+                    <a:prstGeom prst="rect">
+                      <a:avLst/>
+                    </a:prstGeom>
+                  </pic:spPr>
+                </pic:pic>
+              </a:graphicData>
+            </a:graphic>
+          </wp:inline>
+        </w:drawing>
       </w:r>
     </w:p>
     <w:p/>
@@ -48,6 +651,126 @@
     </w:sectPr>
   </w:body>
 </w:document>
+</file>
+
+<file path=word/numbering.xml><?xml version="1.0" encoding="utf-8"?>
+<w:numbering xmlns:wpc="http://schemas.microsoft.com/office/word/2010/wordprocessingCanvas" xmlns:cx="http://schemas.microsoft.com/office/drawing/2014/chartex" xmlns:cx1="http://schemas.microsoft.com/office/drawing/2015/9/8/chartex" xmlns:cx2="http://schemas.microsoft.com/office/drawing/2015/10/21/chartex" xmlns:cx3="http://schemas.microsoft.com/office/drawing/2016/5/9/chartex" xmlns:cx4="http://schemas.microsoft.com/office/drawing/2016/5/10/chartex" xmlns:cx5="http://schemas.microsoft.com/office/drawing/2016/5/11/chartex" xmlns:cx6="http://schemas.microsoft.com/office/drawing/2016/5/12/chartex" xmlns:cx7="http://schemas.microsoft.com/office/drawing/2016/5/13/chartex" xmlns:cx8="http://schemas.microsoft.com/office/drawing/2016/5/14/chartex" xmlns:mc="http://schemas.openxmlformats.org/markup-compatibility/2006" xmlns:aink="http://schemas.microsoft.com/office/drawing/2016/ink" xmlns:am3d="http://schemas.microsoft.com/office/drawing/2017/model3d" xmlns:o="urn:schemas-microsoft-com:office:office" xmlns:r="http://schemas.openxmlformats.org/officeDocument/2006/relationships" xmlns:m="http://schemas.openxmlformats.org/officeDocument/2006/math" xmlns:v="urn:schemas-microsoft-com:vml" xmlns:wp14="http://schemas.microsoft.com/office/word/2010/wordprocessingDrawing" xmlns:wp="http://schemas.openxmlformats.org/drawingml/2006/wordprocessingDrawing" xmlns:w10="urn:schemas-microsoft-com:office:word" xmlns:w="http://schemas.openxmlformats.org/wordprocessingml/2006/main" xmlns:w14="http://schemas.microsoft.com/office/word/2010/wordml" xmlns:w15="http://schemas.microsoft.com/office/word/2012/wordml" xmlns:w16cex="http://schemas.microsoft.com/office/word/2018/wordml/cex" xmlns:w16cid="http://schemas.microsoft.com/office/word/2016/wordml/cid" xmlns:w16="http://schemas.microsoft.com/office/word/2018/wordml" xmlns:w16sdtdh="http://schemas.microsoft.com/office/word/2020/wordml/sdtdatahash" xmlns:w16se="http://schemas.microsoft.com/office/word/2015/wordml/symex" xmlns:wpg="http://schemas.microsoft.com/office/word/2010/wordprocessingGroup" xmlns:wpi="http://schemas.microsoft.com/office/word/2010/wordprocessingInk" xmlns:wne="http://schemas.microsoft.com/office/word/2006/wordml" xmlns:wps="http://schemas.microsoft.com/office/word/2010/wordprocessingShape" mc:Ignorable="w14 w15 w16se w16cid w16 w16cex w16sdtdh wp14">
+  <w:abstractNum w:abstractNumId="0" w15:restartNumberingAfterBreak="0">
+    <w:nsid w:val="662866EE"/>
+    <w:multiLevelType w:val="hybridMultilevel"/>
+    <w:tmpl w:val="02D869D2"/>
+    <w:lvl w:ilvl="0" w:tplc="833AA6D6">
+      <w:numFmt w:val="bullet"/>
+      <w:lvlText w:val="-"/>
+      <w:lvlJc w:val="left"/>
+      <w:pPr>
+        <w:ind w:left="720" w:hanging="360"/>
+      </w:pPr>
+      <w:rPr>
+        <w:rFonts w:ascii="Calibri" w:eastAsiaTheme="minorHAnsi" w:hAnsi="Calibri" w:cs="Calibri" w:hint="default"/>
+      </w:rPr>
+    </w:lvl>
+    <w:lvl w:ilvl="1" w:tplc="08090003">
+      <w:start w:val="1"/>
+      <w:numFmt w:val="bullet"/>
+      <w:lvlText w:val="o"/>
+      <w:lvlJc w:val="left"/>
+      <w:pPr>
+        <w:ind w:left="1440" w:hanging="360"/>
+      </w:pPr>
+      <w:rPr>
+        <w:rFonts w:ascii="Courier New" w:hAnsi="Courier New" w:cs="Courier New" w:hint="default"/>
+      </w:rPr>
+    </w:lvl>
+    <w:lvl w:ilvl="2" w:tplc="08090005" w:tentative="1">
+      <w:start w:val="1"/>
+      <w:numFmt w:val="bullet"/>
+      <w:lvlText w:val=""/>
+      <w:lvlJc w:val="left"/>
+      <w:pPr>
+        <w:ind w:left="2160" w:hanging="360"/>
+      </w:pPr>
+      <w:rPr>
+        <w:rFonts w:ascii="Wingdings" w:hAnsi="Wingdings" w:hint="default"/>
+      </w:rPr>
+    </w:lvl>
+    <w:lvl w:ilvl="3" w:tplc="08090001" w:tentative="1">
+      <w:start w:val="1"/>
+      <w:numFmt w:val="bullet"/>
+      <w:lvlText w:val=""/>
+      <w:lvlJc w:val="left"/>
+      <w:pPr>
+        <w:ind w:left="2880" w:hanging="360"/>
+      </w:pPr>
+      <w:rPr>
+        <w:rFonts w:ascii="Symbol" w:hAnsi="Symbol" w:hint="default"/>
+      </w:rPr>
+    </w:lvl>
+    <w:lvl w:ilvl="4" w:tplc="08090003" w:tentative="1">
+      <w:start w:val="1"/>
+      <w:numFmt w:val="bullet"/>
+      <w:lvlText w:val="o"/>
+      <w:lvlJc w:val="left"/>
+      <w:pPr>
+        <w:ind w:left="3600" w:hanging="360"/>
+      </w:pPr>
+      <w:rPr>
+        <w:rFonts w:ascii="Courier New" w:hAnsi="Courier New" w:cs="Courier New" w:hint="default"/>
+      </w:rPr>
+    </w:lvl>
+    <w:lvl w:ilvl="5" w:tplc="08090005" w:tentative="1">
+      <w:start w:val="1"/>
+      <w:numFmt w:val="bullet"/>
+      <w:lvlText w:val=""/>
+      <w:lvlJc w:val="left"/>
+      <w:pPr>
+        <w:ind w:left="4320" w:hanging="360"/>
+      </w:pPr>
+      <w:rPr>
+        <w:rFonts w:ascii="Wingdings" w:hAnsi="Wingdings" w:hint="default"/>
+      </w:rPr>
+    </w:lvl>
+    <w:lvl w:ilvl="6" w:tplc="08090001" w:tentative="1">
+      <w:start w:val="1"/>
+      <w:numFmt w:val="bullet"/>
+      <w:lvlText w:val=""/>
+      <w:lvlJc w:val="left"/>
+      <w:pPr>
+        <w:ind w:left="5040" w:hanging="360"/>
+      </w:pPr>
+      <w:rPr>
+        <w:rFonts w:ascii="Symbol" w:hAnsi="Symbol" w:hint="default"/>
+      </w:rPr>
+    </w:lvl>
+    <w:lvl w:ilvl="7" w:tplc="08090003" w:tentative="1">
+      <w:start w:val="1"/>
+      <w:numFmt w:val="bullet"/>
+      <w:lvlText w:val="o"/>
+      <w:lvlJc w:val="left"/>
+      <w:pPr>
+        <w:ind w:left="5760" w:hanging="360"/>
+      </w:pPr>
+      <w:rPr>
+        <w:rFonts w:ascii="Courier New" w:hAnsi="Courier New" w:cs="Courier New" w:hint="default"/>
+      </w:rPr>
+    </w:lvl>
+    <w:lvl w:ilvl="8" w:tplc="08090005" w:tentative="1">
+      <w:start w:val="1"/>
+      <w:numFmt w:val="bullet"/>
+      <w:lvlText w:val=""/>
+      <w:lvlJc w:val="left"/>
+      <w:pPr>
+        <w:ind w:left="6480" w:hanging="360"/>
+      </w:pPr>
+      <w:rPr>
+        <w:rFonts w:ascii="Wingdings" w:hAnsi="Wingdings" w:hint="default"/>
+      </w:rPr>
+    </w:lvl>
+  </w:abstractNum>
+  <w:num w:numId="1">
+    <w:abstractNumId w:val="0"/>
+  </w:num>
+</w:numbering>
 </file>
 
 <file path=word/styles.xml><?xml version="1.0" encoding="utf-8"?>
@@ -173,6 +896,7 @@
     <w:lsdException w:name="HTML Sample" w:semiHidden="1" w:unhideWhenUsed="1"/>
     <w:lsdException w:name="HTML Typewriter" w:semiHidden="1" w:unhideWhenUsed="1"/>
     <w:lsdException w:name="HTML Variable" w:semiHidden="1" w:unhideWhenUsed="1"/>
+    <w:lsdException w:name="Normal Table" w:semiHidden="1" w:unhideWhenUsed="1"/>
     <w:lsdException w:name="annotation subject" w:semiHidden="1" w:unhideWhenUsed="1"/>
     <w:lsdException w:name="No List" w:semiHidden="1" w:unhideWhenUsed="1"/>
     <w:lsdException w:name="Outline List 1" w:semiHidden="1" w:unhideWhenUsed="1"/>
@@ -219,8 +943,10 @@
     <w:lsdException w:name="Table Subtle 2" w:semiHidden="1" w:unhideWhenUsed="1"/>
     <w:lsdException w:name="Table Web 1" w:semiHidden="1" w:unhideWhenUsed="1"/>
     <w:lsdException w:name="Table Web 2" w:semiHidden="1" w:unhideWhenUsed="1"/>
+    <w:lsdException w:name="Table Web 3" w:semiHidden="1" w:unhideWhenUsed="1"/>
     <w:lsdException w:name="Balloon Text" w:semiHidden="1" w:unhideWhenUsed="1"/>
     <w:lsdException w:name="Table Grid" w:uiPriority="39"/>
+    <w:lsdException w:name="Table Theme" w:semiHidden="1" w:unhideWhenUsed="1"/>
     <w:lsdException w:name="Placeholder Text" w:semiHidden="1"/>
     <w:lsdException w:name="No Spacing" w:uiPriority="1" w:qFormat="1"/>
     <w:lsdException w:name="Light Shading" w:uiPriority="60"/>
@@ -472,6 +1198,17 @@
     <w:uiPriority w:val="99"/>
     <w:semiHidden/>
     <w:unhideWhenUsed/>
+  </w:style>
+  <w:style w:type="paragraph" w:styleId="ListParagraph">
+    <w:name w:val="List Paragraph"/>
+    <w:basedOn w:val="Normal"/>
+    <w:uiPriority w:val="34"/>
+    <w:qFormat/>
+    <w:rsid w:val="00832F3F"/>
+    <w:pPr>
+      <w:ind w:left="720"/>
+      <w:contextualSpacing/>
+    </w:pPr>
   </w:style>
 </w:styles>
 </file>

</xml_diff>

<commit_message>
Added cloud IAM section
</commit_message>
<xml_diff>
--- a/Essential Google Cloud Infrastructure - Core Services.docx
+++ b/Essential Google Cloud Infrastructure - Core Services.docx
@@ -111,6 +111,9 @@
     </w:p>
     <w:p>
       <w:r>
+        <w:rPr>
+          <w:noProof/>
+        </w:rPr>
         <w:drawing>
           <wp:inline distT="0" distB="0" distL="0" distR="0" wp14:anchorId="5AD83B58" wp14:editId="530AA3EB">
             <wp:extent cx="5731510" cy="3244215"/>
@@ -307,6 +310,9 @@
     <w:p/>
     <w:p>
       <w:r>
+        <w:rPr>
+          <w:noProof/>
+        </w:rPr>
         <w:drawing>
           <wp:inline distT="0" distB="0" distL="0" distR="0" wp14:anchorId="70F42F77" wp14:editId="4D07BF24">
             <wp:extent cx="5731510" cy="3237865"/>
@@ -344,6 +350,9 @@
         </w:drawing>
       </w:r>
       <w:r>
+        <w:rPr>
+          <w:noProof/>
+        </w:rPr>
         <w:drawing>
           <wp:inline distT="0" distB="0" distL="0" distR="0" wp14:anchorId="29026621" wp14:editId="20C7893E">
             <wp:extent cx="5731510" cy="2927350"/>
@@ -387,6 +396,9 @@
         <w:t>^Folders can be considered as suborganisations within the organisation</w:t>
       </w:r>
       <w:r>
+        <w:rPr>
+          <w:noProof/>
+        </w:rPr>
         <w:drawing>
           <wp:inline distT="0" distB="0" distL="0" distR="0" wp14:anchorId="73661C53" wp14:editId="5D1FA456">
             <wp:extent cx="5731510" cy="3290570"/>
@@ -454,6 +466,9 @@
         <w:t xml:space="preserve"> </w:t>
       </w:r>
       <w:r>
+        <w:rPr>
+          <w:noProof/>
+        </w:rPr>
         <w:drawing>
           <wp:inline distT="0" distB="0" distL="0" distR="0" wp14:anchorId="160C83F6" wp14:editId="5B1C1C75">
             <wp:extent cx="5731510" cy="2734310"/>
@@ -513,6 +528,9 @@
         <w:t>collection of permissions</w:t>
       </w:r>
       <w:r>
+        <w:rPr>
+          <w:noProof/>
+        </w:rPr>
         <w:drawing>
           <wp:inline distT="0" distB="0" distL="0" distR="0" wp14:anchorId="66F5588B" wp14:editId="1C0EF8A1">
             <wp:extent cx="5731510" cy="2865755"/>
@@ -565,6 +583,9 @@
         <w:t xml:space="preserve"> roles – can define a precise set of permissions</w:t>
       </w:r>
       <w:r>
+        <w:rPr>
+          <w:noProof/>
+        </w:rPr>
         <w:drawing>
           <wp:inline distT="0" distB="0" distL="0" distR="0" wp14:anchorId="2D42AE33" wp14:editId="4C5BFEAC">
             <wp:extent cx="5731510" cy="2872740"/>
@@ -605,6 +626,9 @@
     <w:p/>
     <w:p>
       <w:r>
+        <w:rPr>
+          <w:noProof/>
+        </w:rPr>
         <w:drawing>
           <wp:inline distT="0" distB="0" distL="0" distR="0" wp14:anchorId="5256A2E5" wp14:editId="2ED38AF7">
             <wp:extent cx="4629150" cy="2185332"/>
@@ -642,6 +666,964 @@
         </w:drawing>
       </w:r>
     </w:p>
+    <w:p>
+      <w:r>
+        <w:lastRenderedPageBreak/>
+        <w:t>Members</w:t>
+      </w:r>
+    </w:p>
+    <w:p>
+      <w:r>
+        <w:t>5 types:</w:t>
+      </w:r>
+    </w:p>
+    <w:p>
+      <w:pPr>
+        <w:pStyle w:val="ListParagraph"/>
+        <w:numPr>
+          <w:ilvl w:val="0"/>
+          <w:numId w:val="2"/>
+        </w:numPr>
+      </w:pPr>
+      <w:r>
+        <w:t>Google accounts – person who interacts with GCP</w:t>
+      </w:r>
+    </w:p>
+    <w:p>
+      <w:pPr>
+        <w:pStyle w:val="ListParagraph"/>
+        <w:numPr>
+          <w:ilvl w:val="0"/>
+          <w:numId w:val="2"/>
+        </w:numPr>
+      </w:pPr>
+      <w:r>
+        <w:t>Service accounts – account belonging to application</w:t>
+      </w:r>
+    </w:p>
+    <w:p>
+      <w:pPr>
+        <w:pStyle w:val="ListParagraph"/>
+        <w:numPr>
+          <w:ilvl w:val="0"/>
+          <w:numId w:val="2"/>
+        </w:numPr>
+      </w:pPr>
+      <w:r>
+        <w:t>Google groups – named collection of google and service accounts</w:t>
+      </w:r>
+    </w:p>
+    <w:p>
+      <w:pPr>
+        <w:pStyle w:val="ListParagraph"/>
+        <w:numPr>
+          <w:ilvl w:val="0"/>
+          <w:numId w:val="2"/>
+        </w:numPr>
+      </w:pPr>
+      <w:r>
+        <w:t xml:space="preserve">Cloud identity domains – manage users or groups using admin console but do not pay for or use </w:t>
+      </w:r>
+      <w:proofErr w:type="spellStart"/>
+      <w:r>
+        <w:t>gsuite</w:t>
+      </w:r>
+      <w:proofErr w:type="spellEnd"/>
+      <w:r>
+        <w:t xml:space="preserve"> collaboration tools such as </w:t>
+      </w:r>
+      <w:proofErr w:type="spellStart"/>
+      <w:r>
+        <w:t>gmail</w:t>
+      </w:r>
+      <w:proofErr w:type="spellEnd"/>
+      <w:r>
+        <w:t>, docs, drive, etc</w:t>
+      </w:r>
+      <w:r>
+        <w:t>. Comes in free or premium, with the premium adding mobile device management</w:t>
+      </w:r>
+    </w:p>
+    <w:p>
+      <w:pPr>
+        <w:pStyle w:val="ListParagraph"/>
+        <w:numPr>
+          <w:ilvl w:val="0"/>
+          <w:numId w:val="2"/>
+        </w:numPr>
+      </w:pPr>
+      <w:r>
+        <w:t>Google Workspace domains – organisations internet domain name</w:t>
+      </w:r>
+    </w:p>
+    <w:p>
+      <w:pPr>
+        <w:ind w:left="360"/>
+      </w:pPr>
+      <w:r>
+        <w:drawing>
+          <wp:inline distT="0" distB="0" distL="0" distR="0" wp14:anchorId="5A1FB569" wp14:editId="0D7F60BA">
+            <wp:extent cx="5296639" cy="2419688"/>
+            <wp:effectExtent l="0" t="0" r="0" b="0"/>
+            <wp:docPr id="10" name="Picture 10"/>
+            <wp:cNvGraphicFramePr>
+              <a:graphicFrameLocks xmlns:a="http://schemas.openxmlformats.org/drawingml/2006/main" noChangeAspect="1"/>
+            </wp:cNvGraphicFramePr>
+            <a:graphic xmlns:a="http://schemas.openxmlformats.org/drawingml/2006/main">
+              <a:graphicData uri="http://schemas.openxmlformats.org/drawingml/2006/picture">
+                <pic:pic xmlns:pic="http://schemas.openxmlformats.org/drawingml/2006/picture">
+                  <pic:nvPicPr>
+                    <pic:cNvPr id="1" name=""/>
+                    <pic:cNvPicPr/>
+                  </pic:nvPicPr>
+                  <pic:blipFill>
+                    <a:blip r:embed="rId13"/>
+                    <a:stretch>
+                      <a:fillRect/>
+                    </a:stretch>
+                  </pic:blipFill>
+                  <pic:spPr>
+                    <a:xfrm>
+                      <a:off x="0" y="0"/>
+                      <a:ext cx="5296639" cy="2419688"/>
+                    </a:xfrm>
+                    <a:prstGeom prst="rect">
+                      <a:avLst/>
+                    </a:prstGeom>
+                  </pic:spPr>
+                </pic:pic>
+              </a:graphicData>
+            </a:graphic>
+          </wp:inline>
+        </w:drawing>
+      </w:r>
+    </w:p>
+    <w:p/>
+    <w:p>
+      <w:r>
+        <w:t>Service Accounts</w:t>
+      </w:r>
+    </w:p>
+    <w:p>
+      <w:pPr>
+        <w:pStyle w:val="ListParagraph"/>
+        <w:numPr>
+          <w:ilvl w:val="0"/>
+          <w:numId w:val="1"/>
+        </w:numPr>
+      </w:pPr>
+      <w:r>
+        <w:t>Belongs to application</w:t>
+      </w:r>
+    </w:p>
+    <w:p>
+      <w:pPr>
+        <w:pStyle w:val="ListParagraph"/>
+        <w:numPr>
+          <w:ilvl w:val="0"/>
+          <w:numId w:val="1"/>
+        </w:numPr>
+      </w:pPr>
+      <w:r>
+        <w:t>Identity for carrying out server to server interactions</w:t>
+      </w:r>
+    </w:p>
+    <w:p>
+      <w:pPr>
+        <w:pStyle w:val="ListParagraph"/>
+        <w:numPr>
+          <w:ilvl w:val="0"/>
+          <w:numId w:val="1"/>
+        </w:numPr>
+      </w:pPr>
+      <w:r>
+        <w:t>Auto acquire tokens with credentials</w:t>
+      </w:r>
+    </w:p>
+    <w:p>
+      <w:pPr>
+        <w:pStyle w:val="ListParagraph"/>
+        <w:numPr>
+          <w:ilvl w:val="0"/>
+          <w:numId w:val="1"/>
+        </w:numPr>
+      </w:pPr>
+      <w:r>
+        <w:t>Tokens grant access to any service API in your project and other services you have granted access too.</w:t>
+      </w:r>
+    </w:p>
+    <w:p>
+      <w:pPr>
+        <w:ind w:left="360"/>
+      </w:pPr>
+      <w:r>
+        <w:drawing>
+          <wp:inline distT="0" distB="0" distL="0" distR="0" wp14:anchorId="5D573539" wp14:editId="75A1B56E">
+            <wp:extent cx="4953691" cy="2295845"/>
+            <wp:effectExtent l="0" t="0" r="0" b="9525"/>
+            <wp:docPr id="11" name="Picture 11"/>
+            <wp:cNvGraphicFramePr>
+              <a:graphicFrameLocks xmlns:a="http://schemas.openxmlformats.org/drawingml/2006/main" noChangeAspect="1"/>
+            </wp:cNvGraphicFramePr>
+            <a:graphic xmlns:a="http://schemas.openxmlformats.org/drawingml/2006/main">
+              <a:graphicData uri="http://schemas.openxmlformats.org/drawingml/2006/picture">
+                <pic:pic xmlns:pic="http://schemas.openxmlformats.org/drawingml/2006/picture">
+                  <pic:nvPicPr>
+                    <pic:cNvPr id="1" name=""/>
+                    <pic:cNvPicPr/>
+                  </pic:nvPicPr>
+                  <pic:blipFill>
+                    <a:blip r:embed="rId14"/>
+                    <a:stretch>
+                      <a:fillRect/>
+                    </a:stretch>
+                  </pic:blipFill>
+                  <pic:spPr>
+                    <a:xfrm>
+                      <a:off x="0" y="0"/>
+                      <a:ext cx="4953691" cy="2295845"/>
+                    </a:xfrm>
+                    <a:prstGeom prst="rect">
+                      <a:avLst/>
+                    </a:prstGeom>
+                  </pic:spPr>
+                </pic:pic>
+              </a:graphicData>
+            </a:graphic>
+          </wp:inline>
+        </w:drawing>
+      </w:r>
+    </w:p>
+    <w:p>
+      <w:pPr>
+        <w:ind w:left="360"/>
+      </w:pPr>
+    </w:p>
+    <w:p>
+      <w:pPr>
+        <w:ind w:left="360"/>
+      </w:pPr>
+      <w:r>
+        <w:lastRenderedPageBreak/>
+        <w:drawing>
+          <wp:inline distT="0" distB="0" distL="0" distR="0" wp14:anchorId="39D52A78" wp14:editId="41CB12A3">
+            <wp:extent cx="4906060" cy="1810003"/>
+            <wp:effectExtent l="0" t="0" r="0" b="0"/>
+            <wp:docPr id="12" name="Picture 12"/>
+            <wp:cNvGraphicFramePr>
+              <a:graphicFrameLocks xmlns:a="http://schemas.openxmlformats.org/drawingml/2006/main" noChangeAspect="1"/>
+            </wp:cNvGraphicFramePr>
+            <a:graphic xmlns:a="http://schemas.openxmlformats.org/drawingml/2006/main">
+              <a:graphicData uri="http://schemas.openxmlformats.org/drawingml/2006/picture">
+                <pic:pic xmlns:pic="http://schemas.openxmlformats.org/drawingml/2006/picture">
+                  <pic:nvPicPr>
+                    <pic:cNvPr id="1" name=""/>
+                    <pic:cNvPicPr/>
+                  </pic:nvPicPr>
+                  <pic:blipFill>
+                    <a:blip r:embed="rId15"/>
+                    <a:stretch>
+                      <a:fillRect/>
+                    </a:stretch>
+                  </pic:blipFill>
+                  <pic:spPr>
+                    <a:xfrm>
+                      <a:off x="0" y="0"/>
+                      <a:ext cx="4906060" cy="1810003"/>
+                    </a:xfrm>
+                    <a:prstGeom prst="rect">
+                      <a:avLst/>
+                    </a:prstGeom>
+                  </pic:spPr>
+                </pic:pic>
+              </a:graphicData>
+            </a:graphic>
+          </wp:inline>
+        </w:drawing>
+      </w:r>
+    </w:p>
+    <w:p>
+      <w:pPr>
+        <w:ind w:left="360"/>
+      </w:pPr>
+      <w:r>
+        <w:drawing>
+          <wp:inline distT="0" distB="0" distL="0" distR="0" wp14:anchorId="0A5CC50C" wp14:editId="4D9DD4D4">
+            <wp:extent cx="5731510" cy="2921635"/>
+            <wp:effectExtent l="0" t="0" r="2540" b="0"/>
+            <wp:docPr id="13" name="Picture 13"/>
+            <wp:cNvGraphicFramePr>
+              <a:graphicFrameLocks xmlns:a="http://schemas.openxmlformats.org/drawingml/2006/main" noChangeAspect="1"/>
+            </wp:cNvGraphicFramePr>
+            <a:graphic xmlns:a="http://schemas.openxmlformats.org/drawingml/2006/main">
+              <a:graphicData uri="http://schemas.openxmlformats.org/drawingml/2006/picture">
+                <pic:pic xmlns:pic="http://schemas.openxmlformats.org/drawingml/2006/picture">
+                  <pic:nvPicPr>
+                    <pic:cNvPr id="1" name=""/>
+                    <pic:cNvPicPr/>
+                  </pic:nvPicPr>
+                  <pic:blipFill>
+                    <a:blip r:embed="rId16"/>
+                    <a:stretch>
+                      <a:fillRect/>
+                    </a:stretch>
+                  </pic:blipFill>
+                  <pic:spPr>
+                    <a:xfrm>
+                      <a:off x="0" y="0"/>
+                      <a:ext cx="5731510" cy="2921635"/>
+                    </a:xfrm>
+                    <a:prstGeom prst="rect">
+                      <a:avLst/>
+                    </a:prstGeom>
+                  </pic:spPr>
+                </pic:pic>
+              </a:graphicData>
+            </a:graphic>
+          </wp:inline>
+        </w:drawing>
+      </w:r>
+    </w:p>
+    <w:p>
+      <w:pPr>
+        <w:ind w:left="360"/>
+      </w:pPr>
+      <w:r>
+        <w:lastRenderedPageBreak/>
+        <w:drawing>
+          <wp:inline distT="0" distB="0" distL="0" distR="0" wp14:anchorId="0B05567D" wp14:editId="6227CB97">
+            <wp:extent cx="5731510" cy="2936240"/>
+            <wp:effectExtent l="0" t="0" r="2540" b="0"/>
+            <wp:docPr id="14" name="Picture 14"/>
+            <wp:cNvGraphicFramePr>
+              <a:graphicFrameLocks xmlns:a="http://schemas.openxmlformats.org/drawingml/2006/main" noChangeAspect="1"/>
+            </wp:cNvGraphicFramePr>
+            <a:graphic xmlns:a="http://schemas.openxmlformats.org/drawingml/2006/main">
+              <a:graphicData uri="http://schemas.openxmlformats.org/drawingml/2006/picture">
+                <pic:pic xmlns:pic="http://schemas.openxmlformats.org/drawingml/2006/picture">
+                  <pic:nvPicPr>
+                    <pic:cNvPr id="1" name=""/>
+                    <pic:cNvPicPr/>
+                  </pic:nvPicPr>
+                  <pic:blipFill>
+                    <a:blip r:embed="rId17"/>
+                    <a:stretch>
+                      <a:fillRect/>
+                    </a:stretch>
+                  </pic:blipFill>
+                  <pic:spPr>
+                    <a:xfrm>
+                      <a:off x="0" y="0"/>
+                      <a:ext cx="5731510" cy="2936240"/>
+                    </a:xfrm>
+                    <a:prstGeom prst="rect">
+                      <a:avLst/>
+                    </a:prstGeom>
+                  </pic:spPr>
+                </pic:pic>
+              </a:graphicData>
+            </a:graphic>
+          </wp:inline>
+        </w:drawing>
+      </w:r>
+      <w:r>
+        <w:drawing>
+          <wp:inline distT="0" distB="0" distL="0" distR="0" wp14:anchorId="14FE0FA3" wp14:editId="71AAAD8A">
+            <wp:extent cx="4820323" cy="2886478"/>
+            <wp:effectExtent l="0" t="0" r="0" b="9525"/>
+            <wp:docPr id="15" name="Picture 15"/>
+            <wp:cNvGraphicFramePr>
+              <a:graphicFrameLocks xmlns:a="http://schemas.openxmlformats.org/drawingml/2006/main" noChangeAspect="1"/>
+            </wp:cNvGraphicFramePr>
+            <a:graphic xmlns:a="http://schemas.openxmlformats.org/drawingml/2006/main">
+              <a:graphicData uri="http://schemas.openxmlformats.org/drawingml/2006/picture">
+                <pic:pic xmlns:pic="http://schemas.openxmlformats.org/drawingml/2006/picture">
+                  <pic:nvPicPr>
+                    <pic:cNvPr id="1" name=""/>
+                    <pic:cNvPicPr/>
+                  </pic:nvPicPr>
+                  <pic:blipFill>
+                    <a:blip r:embed="rId18"/>
+                    <a:stretch>
+                      <a:fillRect/>
+                    </a:stretch>
+                  </pic:blipFill>
+                  <pic:spPr>
+                    <a:xfrm>
+                      <a:off x="0" y="0"/>
+                      <a:ext cx="4820323" cy="2886478"/>
+                    </a:xfrm>
+                    <a:prstGeom prst="rect">
+                      <a:avLst/>
+                    </a:prstGeom>
+                  </pic:spPr>
+                </pic:pic>
+              </a:graphicData>
+            </a:graphic>
+          </wp:inline>
+        </w:drawing>
+      </w:r>
+    </w:p>
+    <w:p>
+      <w:r>
+        <w:t xml:space="preserve">Can set up a service account and then use it as a resource by assigning users </w:t>
+      </w:r>
+      <w:proofErr w:type="spellStart"/>
+      <w:r>
+        <w:t>ServiceAccountUser</w:t>
+      </w:r>
+      <w:proofErr w:type="spellEnd"/>
+      <w:r>
+        <w:t xml:space="preserve"> role. The user can then act as that service account. The user can access all the resources that the service account has access to.</w:t>
+      </w:r>
+    </w:p>
+    <w:p>
+      <w:r>
+        <w:lastRenderedPageBreak/>
+        <w:drawing>
+          <wp:inline distT="0" distB="0" distL="0" distR="0" wp14:anchorId="7BB9A7E4" wp14:editId="1C6AC52D">
+            <wp:extent cx="5553850" cy="2676899"/>
+            <wp:effectExtent l="0" t="0" r="0" b="9525"/>
+            <wp:docPr id="17" name="Picture 17"/>
+            <wp:cNvGraphicFramePr>
+              <a:graphicFrameLocks xmlns:a="http://schemas.openxmlformats.org/drawingml/2006/main" noChangeAspect="1"/>
+            </wp:cNvGraphicFramePr>
+            <a:graphic xmlns:a="http://schemas.openxmlformats.org/drawingml/2006/main">
+              <a:graphicData uri="http://schemas.openxmlformats.org/drawingml/2006/picture">
+                <pic:pic xmlns:pic="http://schemas.openxmlformats.org/drawingml/2006/picture">
+                  <pic:nvPicPr>
+                    <pic:cNvPr id="1" name=""/>
+                    <pic:cNvPicPr/>
+                  </pic:nvPicPr>
+                  <pic:blipFill>
+                    <a:blip r:embed="rId19"/>
+                    <a:stretch>
+                      <a:fillRect/>
+                    </a:stretch>
+                  </pic:blipFill>
+                  <pic:spPr>
+                    <a:xfrm>
+                      <a:off x="0" y="0"/>
+                      <a:ext cx="5553850" cy="2676899"/>
+                    </a:xfrm>
+                    <a:prstGeom prst="rect">
+                      <a:avLst/>
+                    </a:prstGeom>
+                  </pic:spPr>
+                </pic:pic>
+              </a:graphicData>
+            </a:graphic>
+          </wp:inline>
+        </w:drawing>
+      </w:r>
+    </w:p>
+    <w:p>
+      <w:r>
+        <w:drawing>
+          <wp:inline distT="0" distB="0" distL="0" distR="0" wp14:anchorId="645CF08E" wp14:editId="5C855EB0">
+            <wp:extent cx="5725324" cy="2943636"/>
+            <wp:effectExtent l="0" t="0" r="8890" b="9525"/>
+            <wp:docPr id="16" name="Picture 16"/>
+            <wp:cNvGraphicFramePr>
+              <a:graphicFrameLocks xmlns:a="http://schemas.openxmlformats.org/drawingml/2006/main" noChangeAspect="1"/>
+            </wp:cNvGraphicFramePr>
+            <a:graphic xmlns:a="http://schemas.openxmlformats.org/drawingml/2006/main">
+              <a:graphicData uri="http://schemas.openxmlformats.org/drawingml/2006/picture">
+                <pic:pic xmlns:pic="http://schemas.openxmlformats.org/drawingml/2006/picture">
+                  <pic:nvPicPr>
+                    <pic:cNvPr id="1" name=""/>
+                    <pic:cNvPicPr/>
+                  </pic:nvPicPr>
+                  <pic:blipFill>
+                    <a:blip r:embed="rId20"/>
+                    <a:stretch>
+                      <a:fillRect/>
+                    </a:stretch>
+                  </pic:blipFill>
+                  <pic:spPr>
+                    <a:xfrm>
+                      <a:off x="0" y="0"/>
+                      <a:ext cx="5725324" cy="2943636"/>
+                    </a:xfrm>
+                    <a:prstGeom prst="rect">
+                      <a:avLst/>
+                    </a:prstGeom>
+                  </pic:spPr>
+                </pic:pic>
+              </a:graphicData>
+            </a:graphic>
+          </wp:inline>
+        </w:drawing>
+      </w:r>
+    </w:p>
+    <w:p>
+      <w:pPr>
+        <w:ind w:left="360"/>
+      </w:pPr>
+    </w:p>
+    <w:p>
+      <w:pPr>
+        <w:ind w:left="360"/>
+      </w:pPr>
+      <w:r>
+        <w:lastRenderedPageBreak/>
+        <w:drawing>
+          <wp:inline distT="0" distB="0" distL="0" distR="0" wp14:anchorId="6FEB6822" wp14:editId="70A798AB">
+            <wp:extent cx="5731510" cy="3255010"/>
+            <wp:effectExtent l="0" t="0" r="2540" b="2540"/>
+            <wp:docPr id="19" name="Picture 19"/>
+            <wp:cNvGraphicFramePr>
+              <a:graphicFrameLocks xmlns:a="http://schemas.openxmlformats.org/drawingml/2006/main" noChangeAspect="1"/>
+            </wp:cNvGraphicFramePr>
+            <a:graphic xmlns:a="http://schemas.openxmlformats.org/drawingml/2006/main">
+              <a:graphicData uri="http://schemas.openxmlformats.org/drawingml/2006/picture">
+                <pic:pic xmlns:pic="http://schemas.openxmlformats.org/drawingml/2006/picture">
+                  <pic:nvPicPr>
+                    <pic:cNvPr id="1" name=""/>
+                    <pic:cNvPicPr/>
+                  </pic:nvPicPr>
+                  <pic:blipFill>
+                    <a:blip r:embed="rId21"/>
+                    <a:stretch>
+                      <a:fillRect/>
+                    </a:stretch>
+                  </pic:blipFill>
+                  <pic:spPr>
+                    <a:xfrm>
+                      <a:off x="0" y="0"/>
+                      <a:ext cx="5731510" cy="3255010"/>
+                    </a:xfrm>
+                    <a:prstGeom prst="rect">
+                      <a:avLst/>
+                    </a:prstGeom>
+                  </pic:spPr>
+                </pic:pic>
+              </a:graphicData>
+            </a:graphic>
+          </wp:inline>
+        </w:drawing>
+      </w:r>
+    </w:p>
+    <w:p>
+      <w:pPr>
+        <w:ind w:left="360"/>
+      </w:pPr>
+      <w:r>
+        <w:drawing>
+          <wp:inline distT="0" distB="0" distL="0" distR="0" wp14:anchorId="68E8B310" wp14:editId="422A5C4E">
+            <wp:extent cx="5649113" cy="2838846"/>
+            <wp:effectExtent l="0" t="0" r="8890" b="0"/>
+            <wp:docPr id="20" name="Picture 20"/>
+            <wp:cNvGraphicFramePr>
+              <a:graphicFrameLocks xmlns:a="http://schemas.openxmlformats.org/drawingml/2006/main" noChangeAspect="1"/>
+            </wp:cNvGraphicFramePr>
+            <a:graphic xmlns:a="http://schemas.openxmlformats.org/drawingml/2006/main">
+              <a:graphicData uri="http://schemas.openxmlformats.org/drawingml/2006/picture">
+                <pic:pic xmlns:pic="http://schemas.openxmlformats.org/drawingml/2006/picture">
+                  <pic:nvPicPr>
+                    <pic:cNvPr id="1" name=""/>
+                    <pic:cNvPicPr/>
+                  </pic:nvPicPr>
+                  <pic:blipFill>
+                    <a:blip r:embed="rId22"/>
+                    <a:stretch>
+                      <a:fillRect/>
+                    </a:stretch>
+                  </pic:blipFill>
+                  <pic:spPr>
+                    <a:xfrm>
+                      <a:off x="0" y="0"/>
+                      <a:ext cx="5649113" cy="2838846"/>
+                    </a:xfrm>
+                    <a:prstGeom prst="rect">
+                      <a:avLst/>
+                    </a:prstGeom>
+                  </pic:spPr>
+                </pic:pic>
+              </a:graphicData>
+            </a:graphic>
+          </wp:inline>
+        </w:drawing>
+      </w:r>
+    </w:p>
+    <w:p>
+      <w:pPr>
+        <w:ind w:left="360"/>
+      </w:pPr>
+      <w:r>
+        <w:drawing>
+          <wp:inline distT="0" distB="0" distL="0" distR="0" wp14:anchorId="4DEE86C2" wp14:editId="52B4985E">
+            <wp:extent cx="3229426" cy="1000265"/>
+            <wp:effectExtent l="0" t="0" r="0" b="9525"/>
+            <wp:docPr id="21" name="Picture 21"/>
+            <wp:cNvGraphicFramePr>
+              <a:graphicFrameLocks xmlns:a="http://schemas.openxmlformats.org/drawingml/2006/main" noChangeAspect="1"/>
+            </wp:cNvGraphicFramePr>
+            <a:graphic xmlns:a="http://schemas.openxmlformats.org/drawingml/2006/main">
+              <a:graphicData uri="http://schemas.openxmlformats.org/drawingml/2006/picture">
+                <pic:pic xmlns:pic="http://schemas.openxmlformats.org/drawingml/2006/picture">
+                  <pic:nvPicPr>
+                    <pic:cNvPr id="1" name=""/>
+                    <pic:cNvPicPr/>
+                  </pic:nvPicPr>
+                  <pic:blipFill>
+                    <a:blip r:embed="rId23"/>
+                    <a:stretch>
+                      <a:fillRect/>
+                    </a:stretch>
+                  </pic:blipFill>
+                  <pic:spPr>
+                    <a:xfrm>
+                      <a:off x="0" y="0"/>
+                      <a:ext cx="3229426" cy="1000265"/>
+                    </a:xfrm>
+                    <a:prstGeom prst="rect">
+                      <a:avLst/>
+                    </a:prstGeom>
+                  </pic:spPr>
+                </pic:pic>
+              </a:graphicData>
+            </a:graphic>
+          </wp:inline>
+        </w:drawing>
+      </w:r>
+      <w:r>
+        <w:drawing>
+          <wp:inline distT="0" distB="0" distL="0" distR="0" wp14:anchorId="09EAC206" wp14:editId="0E221BD3">
+            <wp:extent cx="5534797" cy="1381318"/>
+            <wp:effectExtent l="0" t="0" r="0" b="9525"/>
+            <wp:docPr id="22" name="Picture 22"/>
+            <wp:cNvGraphicFramePr>
+              <a:graphicFrameLocks xmlns:a="http://schemas.openxmlformats.org/drawingml/2006/main" noChangeAspect="1"/>
+            </wp:cNvGraphicFramePr>
+            <a:graphic xmlns:a="http://schemas.openxmlformats.org/drawingml/2006/main">
+              <a:graphicData uri="http://schemas.openxmlformats.org/drawingml/2006/picture">
+                <pic:pic xmlns:pic="http://schemas.openxmlformats.org/drawingml/2006/picture">
+                  <pic:nvPicPr>
+                    <pic:cNvPr id="1" name=""/>
+                    <pic:cNvPicPr/>
+                  </pic:nvPicPr>
+                  <pic:blipFill>
+                    <a:blip r:embed="rId24"/>
+                    <a:stretch>
+                      <a:fillRect/>
+                    </a:stretch>
+                  </pic:blipFill>
+                  <pic:spPr>
+                    <a:xfrm>
+                      <a:off x="0" y="0"/>
+                      <a:ext cx="5534797" cy="1381318"/>
+                    </a:xfrm>
+                    <a:prstGeom prst="rect">
+                      <a:avLst/>
+                    </a:prstGeom>
+                  </pic:spPr>
+                </pic:pic>
+              </a:graphicData>
+            </a:graphic>
+          </wp:inline>
+        </w:drawing>
+      </w:r>
+    </w:p>
+    <w:p>
+      <w:pPr>
+        <w:ind w:left="360"/>
+      </w:pPr>
+      <w:r>
+        <w:lastRenderedPageBreak/>
+        <w:t>Cloud IAM best practices</w:t>
+      </w:r>
+    </w:p>
+    <w:p>
+      <w:pPr>
+        <w:pStyle w:val="ListParagraph"/>
+        <w:numPr>
+          <w:ilvl w:val="0"/>
+          <w:numId w:val="1"/>
+        </w:numPr>
+      </w:pPr>
+      <w:r>
+        <w:t>Use projects to group resources that share the same trust boundary</w:t>
+      </w:r>
+    </w:p>
+    <w:p>
+      <w:pPr>
+        <w:pStyle w:val="ListParagraph"/>
+        <w:numPr>
+          <w:ilvl w:val="0"/>
+          <w:numId w:val="1"/>
+        </w:numPr>
+      </w:pPr>
+      <w:r>
+        <w:t xml:space="preserve">Check the policy granted on each </w:t>
+      </w:r>
+      <w:proofErr w:type="gramStart"/>
+      <w:r>
+        <w:t>resources</w:t>
+      </w:r>
+      <w:proofErr w:type="gramEnd"/>
+      <w:r>
+        <w:t xml:space="preserve"> and make sure you understand the inheritance</w:t>
+      </w:r>
+    </w:p>
+    <w:p>
+      <w:pPr>
+        <w:pStyle w:val="ListParagraph"/>
+        <w:numPr>
+          <w:ilvl w:val="0"/>
+          <w:numId w:val="1"/>
+        </w:numPr>
+      </w:pPr>
+      <w:r>
+        <w:t>Use “principles of least privilege” when granting roles</w:t>
+      </w:r>
+    </w:p>
+    <w:p>
+      <w:pPr>
+        <w:pStyle w:val="ListParagraph"/>
+        <w:numPr>
+          <w:ilvl w:val="0"/>
+          <w:numId w:val="1"/>
+        </w:numPr>
+      </w:pPr>
+      <w:r>
+        <w:t xml:space="preserve">Audit policies in Cloud Audit logs: </w:t>
+      </w:r>
+      <w:proofErr w:type="spellStart"/>
+      <w:r>
+        <w:rPr>
+          <w:i/>
+          <w:iCs/>
+        </w:rPr>
+        <w:t>setiamploicy</w:t>
+      </w:r>
+      <w:proofErr w:type="spellEnd"/>
+    </w:p>
+    <w:p>
+      <w:pPr>
+        <w:pStyle w:val="ListParagraph"/>
+        <w:numPr>
+          <w:ilvl w:val="0"/>
+          <w:numId w:val="1"/>
+        </w:numPr>
+      </w:pPr>
+      <w:r>
+        <w:t>Audit membership of groups used in policies</w:t>
+      </w:r>
+    </w:p>
+    <w:p>
+      <w:pPr>
+        <w:pStyle w:val="ListParagraph"/>
+        <w:numPr>
+          <w:ilvl w:val="0"/>
+          <w:numId w:val="1"/>
+        </w:numPr>
+      </w:pPr>
+      <w:r>
+        <w:t>Grant roles to Google Groups instead of individuals</w:t>
+      </w:r>
+      <w:r>
+        <w:drawing>
+          <wp:inline distT="0" distB="0" distL="0" distR="0" wp14:anchorId="481444C5" wp14:editId="4C9F2636">
+            <wp:extent cx="4925112" cy="2648320"/>
+            <wp:effectExtent l="0" t="0" r="0" b="0"/>
+            <wp:docPr id="23" name="Picture 23"/>
+            <wp:cNvGraphicFramePr>
+              <a:graphicFrameLocks xmlns:a="http://schemas.openxmlformats.org/drawingml/2006/main" noChangeAspect="1"/>
+            </wp:cNvGraphicFramePr>
+            <a:graphic xmlns:a="http://schemas.openxmlformats.org/drawingml/2006/main">
+              <a:graphicData uri="http://schemas.openxmlformats.org/drawingml/2006/picture">
+                <pic:pic xmlns:pic="http://schemas.openxmlformats.org/drawingml/2006/picture">
+                  <pic:nvPicPr>
+                    <pic:cNvPr id="1" name=""/>
+                    <pic:cNvPicPr/>
+                  </pic:nvPicPr>
+                  <pic:blipFill>
+                    <a:blip r:embed="rId25"/>
+                    <a:stretch>
+                      <a:fillRect/>
+                    </a:stretch>
+                  </pic:blipFill>
+                  <pic:spPr>
+                    <a:xfrm>
+                      <a:off x="0" y="0"/>
+                      <a:ext cx="4925112" cy="2648320"/>
+                    </a:xfrm>
+                    <a:prstGeom prst="rect">
+                      <a:avLst/>
+                    </a:prstGeom>
+                  </pic:spPr>
+                </pic:pic>
+              </a:graphicData>
+            </a:graphic>
+          </wp:inline>
+        </w:drawing>
+      </w:r>
+    </w:p>
+    <w:p>
+      <w:r>
+        <w:t>Service Account Best Practices</w:t>
+      </w:r>
+    </w:p>
+    <w:p>
+      <w:pPr>
+        <w:pStyle w:val="ListParagraph"/>
+        <w:numPr>
+          <w:ilvl w:val="0"/>
+          <w:numId w:val="1"/>
+        </w:numPr>
+      </w:pPr>
+      <w:r>
+        <w:t xml:space="preserve">Be careful granting </w:t>
+      </w:r>
+      <w:proofErr w:type="spellStart"/>
+      <w:r>
+        <w:t>serviceAccountUser</w:t>
+      </w:r>
+      <w:proofErr w:type="spellEnd"/>
+      <w:r>
+        <w:t xml:space="preserve"> role</w:t>
+      </w:r>
+    </w:p>
+    <w:p>
+      <w:pPr>
+        <w:pStyle w:val="ListParagraph"/>
+        <w:numPr>
+          <w:ilvl w:val="0"/>
+          <w:numId w:val="1"/>
+        </w:numPr>
+      </w:pPr>
+      <w:r>
+        <w:t>Give service accounts a display name that clearly identifies its purpose</w:t>
+      </w:r>
+    </w:p>
+    <w:p>
+      <w:pPr>
+        <w:pStyle w:val="ListParagraph"/>
+        <w:numPr>
+          <w:ilvl w:val="0"/>
+          <w:numId w:val="1"/>
+        </w:numPr>
+      </w:pPr>
+      <w:r>
+        <w:t>Establish naming convention for service accounts</w:t>
+      </w:r>
+    </w:p>
+    <w:p>
+      <w:pPr>
+        <w:pStyle w:val="ListParagraph"/>
+        <w:numPr>
+          <w:ilvl w:val="0"/>
+          <w:numId w:val="1"/>
+        </w:numPr>
+      </w:pPr>
+      <w:r>
+        <w:t>Establish key rotation policies and method</w:t>
+      </w:r>
+    </w:p>
+    <w:p>
+      <w:pPr>
+        <w:pStyle w:val="ListParagraph"/>
+        <w:numPr>
+          <w:ilvl w:val="0"/>
+          <w:numId w:val="1"/>
+        </w:numPr>
+      </w:pPr>
+      <w:r>
+        <w:t xml:space="preserve">Audit with </w:t>
+      </w:r>
+      <w:proofErr w:type="spellStart"/>
+      <w:proofErr w:type="gramStart"/>
+      <w:r>
+        <w:t>serviceAccount.keys.list</w:t>
+      </w:r>
+      <w:proofErr w:type="spellEnd"/>
+      <w:proofErr w:type="gramEnd"/>
+      <w:r>
+        <w:t>()</w:t>
+      </w:r>
+    </w:p>
+    <w:p/>
+    <w:p>
+      <w:r>
+        <w:t>Cloud Identity-Aware Proxy (Cloud IAP)</w:t>
+      </w:r>
+    </w:p>
+    <w:p>
+      <w:pPr>
+        <w:pStyle w:val="ListParagraph"/>
+        <w:numPr>
+          <w:ilvl w:val="0"/>
+          <w:numId w:val="1"/>
+        </w:numPr>
+      </w:pPr>
+      <w:r>
+        <w:t>Central authorisation layer for applications accessed by https</w:t>
+      </w:r>
+    </w:p>
+    <w:p>
+      <w:pPr>
+        <w:pStyle w:val="ListParagraph"/>
+        <w:numPr>
+          <w:ilvl w:val="0"/>
+          <w:numId w:val="1"/>
+        </w:numPr>
+      </w:pPr>
+      <w:r>
+        <w:t>Can then use access control model instead of relying on network-level firewalls</w:t>
+      </w:r>
+    </w:p>
+    <w:p>
+      <w:pPr>
+        <w:pStyle w:val="ListParagraph"/>
+        <w:numPr>
+          <w:ilvl w:val="0"/>
+          <w:numId w:val="1"/>
+        </w:numPr>
+      </w:pPr>
+      <w:r>
+        <w:t>Applications and resources protected by Cloud IAP can only be accessed through the proxy by users and groups with the correct cloud IAM role</w:t>
+      </w:r>
+    </w:p>
+    <w:p>
+      <w:r>
+        <w:drawing>
+          <wp:inline distT="0" distB="0" distL="0" distR="0" wp14:anchorId="0EC5C630" wp14:editId="0D372D44">
+            <wp:extent cx="3914775" cy="1885948"/>
+            <wp:effectExtent l="0" t="0" r="0" b="635"/>
+            <wp:docPr id="24" name="Picture 24"/>
+            <wp:cNvGraphicFramePr>
+              <a:graphicFrameLocks xmlns:a="http://schemas.openxmlformats.org/drawingml/2006/main" noChangeAspect="1"/>
+            </wp:cNvGraphicFramePr>
+            <a:graphic xmlns:a="http://schemas.openxmlformats.org/drawingml/2006/main">
+              <a:graphicData uri="http://schemas.openxmlformats.org/drawingml/2006/picture">
+                <pic:pic xmlns:pic="http://schemas.openxmlformats.org/drawingml/2006/picture">
+                  <pic:nvPicPr>
+                    <pic:cNvPr id="1" name=""/>
+                    <pic:cNvPicPr/>
+                  </pic:nvPicPr>
+                  <pic:blipFill>
+                    <a:blip r:embed="rId26"/>
+                    <a:stretch>
+                      <a:fillRect/>
+                    </a:stretch>
+                  </pic:blipFill>
+                  <pic:spPr>
+                    <a:xfrm>
+                      <a:off x="0" y="0"/>
+                      <a:ext cx="3938646" cy="1897448"/>
+                    </a:xfrm>
+                    <a:prstGeom prst="rect">
+                      <a:avLst/>
+                    </a:prstGeom>
+                  </pic:spPr>
+                </pic:pic>
+              </a:graphicData>
+            </a:graphic>
+          </wp:inline>
+        </w:drawing>
+      </w:r>
+    </w:p>
     <w:p/>
     <w:sectPr>
       <w:pgSz w:w="11906" w:h="16838"/>
@@ -656,6 +1638,92 @@
 <file path=word/numbering.xml><?xml version="1.0" encoding="utf-8"?>
 <w:numbering xmlns:wpc="http://schemas.microsoft.com/office/word/2010/wordprocessingCanvas" xmlns:cx="http://schemas.microsoft.com/office/drawing/2014/chartex" xmlns:cx1="http://schemas.microsoft.com/office/drawing/2015/9/8/chartex" xmlns:cx2="http://schemas.microsoft.com/office/drawing/2015/10/21/chartex" xmlns:cx3="http://schemas.microsoft.com/office/drawing/2016/5/9/chartex" xmlns:cx4="http://schemas.microsoft.com/office/drawing/2016/5/10/chartex" xmlns:cx5="http://schemas.microsoft.com/office/drawing/2016/5/11/chartex" xmlns:cx6="http://schemas.microsoft.com/office/drawing/2016/5/12/chartex" xmlns:cx7="http://schemas.microsoft.com/office/drawing/2016/5/13/chartex" xmlns:cx8="http://schemas.microsoft.com/office/drawing/2016/5/14/chartex" xmlns:mc="http://schemas.openxmlformats.org/markup-compatibility/2006" xmlns:aink="http://schemas.microsoft.com/office/drawing/2016/ink" xmlns:am3d="http://schemas.microsoft.com/office/drawing/2017/model3d" xmlns:o="urn:schemas-microsoft-com:office:office" xmlns:r="http://schemas.openxmlformats.org/officeDocument/2006/relationships" xmlns:m="http://schemas.openxmlformats.org/officeDocument/2006/math" xmlns:v="urn:schemas-microsoft-com:vml" xmlns:wp14="http://schemas.microsoft.com/office/word/2010/wordprocessingDrawing" xmlns:wp="http://schemas.openxmlformats.org/drawingml/2006/wordprocessingDrawing" xmlns:w10="urn:schemas-microsoft-com:office:word" xmlns:w="http://schemas.openxmlformats.org/wordprocessingml/2006/main" xmlns:w14="http://schemas.microsoft.com/office/word/2010/wordml" xmlns:w15="http://schemas.microsoft.com/office/word/2012/wordml" xmlns:w16cex="http://schemas.microsoft.com/office/word/2018/wordml/cex" xmlns:w16cid="http://schemas.microsoft.com/office/word/2016/wordml/cid" xmlns:w16="http://schemas.microsoft.com/office/word/2018/wordml" xmlns:w16sdtdh="http://schemas.microsoft.com/office/word/2020/wordml/sdtdatahash" xmlns:w16se="http://schemas.microsoft.com/office/word/2015/wordml/symex" xmlns:wpg="http://schemas.microsoft.com/office/word/2010/wordprocessingGroup" xmlns:wpi="http://schemas.microsoft.com/office/word/2010/wordprocessingInk" xmlns:wne="http://schemas.microsoft.com/office/word/2006/wordml" xmlns:wps="http://schemas.microsoft.com/office/word/2010/wordprocessingShape" mc:Ignorable="w14 w15 w16se w16cid w16 w16cex w16sdtdh wp14">
   <w:abstractNum w:abstractNumId="0" w15:restartNumberingAfterBreak="0">
+    <w:nsid w:val="53B45B37"/>
+    <w:multiLevelType w:val="hybridMultilevel"/>
+    <w:tmpl w:val="2F448B16"/>
+    <w:lvl w:ilvl="0" w:tplc="0809000F">
+      <w:start w:val="1"/>
+      <w:numFmt w:val="decimal"/>
+      <w:lvlText w:val="%1."/>
+      <w:lvlJc w:val="left"/>
+      <w:pPr>
+        <w:ind w:left="720" w:hanging="360"/>
+      </w:pPr>
+    </w:lvl>
+    <w:lvl w:ilvl="1" w:tplc="08090019" w:tentative="1">
+      <w:start w:val="1"/>
+      <w:numFmt w:val="lowerLetter"/>
+      <w:lvlText w:val="%2."/>
+      <w:lvlJc w:val="left"/>
+      <w:pPr>
+        <w:ind w:left="1440" w:hanging="360"/>
+      </w:pPr>
+    </w:lvl>
+    <w:lvl w:ilvl="2" w:tplc="0809001B" w:tentative="1">
+      <w:start w:val="1"/>
+      <w:numFmt w:val="lowerRoman"/>
+      <w:lvlText w:val="%3."/>
+      <w:lvlJc w:val="right"/>
+      <w:pPr>
+        <w:ind w:left="2160" w:hanging="180"/>
+      </w:pPr>
+    </w:lvl>
+    <w:lvl w:ilvl="3" w:tplc="0809000F" w:tentative="1">
+      <w:start w:val="1"/>
+      <w:numFmt w:val="decimal"/>
+      <w:lvlText w:val="%4."/>
+      <w:lvlJc w:val="left"/>
+      <w:pPr>
+        <w:ind w:left="2880" w:hanging="360"/>
+      </w:pPr>
+    </w:lvl>
+    <w:lvl w:ilvl="4" w:tplc="08090019" w:tentative="1">
+      <w:start w:val="1"/>
+      <w:numFmt w:val="lowerLetter"/>
+      <w:lvlText w:val="%5."/>
+      <w:lvlJc w:val="left"/>
+      <w:pPr>
+        <w:ind w:left="3600" w:hanging="360"/>
+      </w:pPr>
+    </w:lvl>
+    <w:lvl w:ilvl="5" w:tplc="0809001B" w:tentative="1">
+      <w:start w:val="1"/>
+      <w:numFmt w:val="lowerRoman"/>
+      <w:lvlText w:val="%6."/>
+      <w:lvlJc w:val="right"/>
+      <w:pPr>
+        <w:ind w:left="4320" w:hanging="180"/>
+      </w:pPr>
+    </w:lvl>
+    <w:lvl w:ilvl="6" w:tplc="0809000F" w:tentative="1">
+      <w:start w:val="1"/>
+      <w:numFmt w:val="decimal"/>
+      <w:lvlText w:val="%7."/>
+      <w:lvlJc w:val="left"/>
+      <w:pPr>
+        <w:ind w:left="5040" w:hanging="360"/>
+      </w:pPr>
+    </w:lvl>
+    <w:lvl w:ilvl="7" w:tplc="08090019" w:tentative="1">
+      <w:start w:val="1"/>
+      <w:numFmt w:val="lowerLetter"/>
+      <w:lvlText w:val="%8."/>
+      <w:lvlJc w:val="left"/>
+      <w:pPr>
+        <w:ind w:left="5760" w:hanging="360"/>
+      </w:pPr>
+    </w:lvl>
+    <w:lvl w:ilvl="8" w:tplc="0809001B" w:tentative="1">
+      <w:start w:val="1"/>
+      <w:numFmt w:val="lowerRoman"/>
+      <w:lvlText w:val="%9."/>
+      <w:lvlJc w:val="right"/>
+      <w:pPr>
+        <w:ind w:left="6480" w:hanging="180"/>
+      </w:pPr>
+    </w:lvl>
+  </w:abstractNum>
+  <w:abstractNum w:abstractNumId="1" w15:restartNumberingAfterBreak="0">
     <w:nsid w:val="662866EE"/>
     <w:multiLevelType w:val="hybridMultilevel"/>
     <w:tmpl w:val="02D869D2"/>
@@ -768,6 +1836,9 @@
     </w:lvl>
   </w:abstractNum>
   <w:num w:numId="1">
+    <w:abstractNumId w:val="1"/>
+  </w:num>
+  <w:num w:numId="2">
     <w:abstractNumId w:val="0"/>
   </w:num>
 </w:numbering>

</xml_diff>

<commit_message>
Adding Storage and Database Services section to Core Services
</commit_message>
<xml_diff>
--- a/Essential Google Cloud Infrastructure - Core Services.docx
+++ b/Essential Google Cloud Infrastructure - Core Services.docx
@@ -761,6 +761,9 @@
         <w:ind w:left="360"/>
       </w:pPr>
       <w:r>
+        <w:rPr>
+          <w:noProof/>
+        </w:rPr>
         <w:drawing>
           <wp:inline distT="0" distB="0" distL="0" distR="0" wp14:anchorId="5A1FB569" wp14:editId="0D7F60BA">
             <wp:extent cx="5296639" cy="2419688"/>
@@ -857,6 +860,9 @@
         <w:ind w:left="360"/>
       </w:pPr>
       <w:r>
+        <w:rPr>
+          <w:noProof/>
+        </w:rPr>
         <w:drawing>
           <wp:inline distT="0" distB="0" distL="0" distR="0" wp14:anchorId="5D573539" wp14:editId="75A1B56E">
             <wp:extent cx="4953691" cy="2295845"/>
@@ -904,6 +910,9 @@
         <w:ind w:left="360"/>
       </w:pPr>
       <w:r>
+        <w:rPr>
+          <w:noProof/>
+        </w:rPr>
         <w:lastRenderedPageBreak/>
         <w:drawing>
           <wp:inline distT="0" distB="0" distL="0" distR="0" wp14:anchorId="39D52A78" wp14:editId="41CB12A3">
@@ -947,6 +956,9 @@
         <w:ind w:left="360"/>
       </w:pPr>
       <w:r>
+        <w:rPr>
+          <w:noProof/>
+        </w:rPr>
         <w:drawing>
           <wp:inline distT="0" distB="0" distL="0" distR="0" wp14:anchorId="0A5CC50C" wp14:editId="4D9DD4D4">
             <wp:extent cx="5731510" cy="2921635"/>
@@ -989,6 +1001,9 @@
         <w:ind w:left="360"/>
       </w:pPr>
       <w:r>
+        <w:rPr>
+          <w:noProof/>
+        </w:rPr>
         <w:lastRenderedPageBreak/>
         <w:drawing>
           <wp:inline distT="0" distB="0" distL="0" distR="0" wp14:anchorId="0B05567D" wp14:editId="6227CB97">
@@ -1027,6 +1042,9 @@
         </w:drawing>
       </w:r>
       <w:r>
+        <w:rPr>
+          <w:noProof/>
+        </w:rPr>
         <w:drawing>
           <wp:inline distT="0" distB="0" distL="0" distR="0" wp14:anchorId="14FE0FA3" wp14:editId="71AAAD8A">
             <wp:extent cx="4820323" cy="2886478"/>
@@ -1079,6 +1097,9 @@
     </w:p>
     <w:p>
       <w:r>
+        <w:rPr>
+          <w:noProof/>
+        </w:rPr>
         <w:lastRenderedPageBreak/>
         <w:drawing>
           <wp:inline distT="0" distB="0" distL="0" distR="0" wp14:anchorId="7BB9A7E4" wp14:editId="1C6AC52D">
@@ -1119,6 +1140,9 @@
     </w:p>
     <w:p>
       <w:r>
+        <w:rPr>
+          <w:noProof/>
+        </w:rPr>
         <w:drawing>
           <wp:inline distT="0" distB="0" distL="0" distR="0" wp14:anchorId="645CF08E" wp14:editId="5C855EB0">
             <wp:extent cx="5725324" cy="2943636"/>
@@ -1166,6 +1190,9 @@
         <w:ind w:left="360"/>
       </w:pPr>
       <w:r>
+        <w:rPr>
+          <w:noProof/>
+        </w:rPr>
         <w:lastRenderedPageBreak/>
         <w:drawing>
           <wp:inline distT="0" distB="0" distL="0" distR="0" wp14:anchorId="6FEB6822" wp14:editId="70A798AB">
@@ -1209,6 +1236,9 @@
         <w:ind w:left="360"/>
       </w:pPr>
       <w:r>
+        <w:rPr>
+          <w:noProof/>
+        </w:rPr>
         <w:drawing>
           <wp:inline distT="0" distB="0" distL="0" distR="0" wp14:anchorId="68E8B310" wp14:editId="422A5C4E">
             <wp:extent cx="5649113" cy="2838846"/>
@@ -1251,6 +1281,9 @@
         <w:ind w:left="360"/>
       </w:pPr>
       <w:r>
+        <w:rPr>
+          <w:noProof/>
+        </w:rPr>
         <w:drawing>
           <wp:inline distT="0" distB="0" distL="0" distR="0" wp14:anchorId="4DEE86C2" wp14:editId="52B4985E">
             <wp:extent cx="3229426" cy="1000265"/>
@@ -1288,6 +1321,9 @@
         </w:drawing>
       </w:r>
       <w:r>
+        <w:rPr>
+          <w:noProof/>
+        </w:rPr>
         <w:drawing>
           <wp:inline distT="0" distB="0" distL="0" distR="0" wp14:anchorId="09EAC206" wp14:editId="0E221BD3">
             <wp:extent cx="5534797" cy="1381318"/>
@@ -1423,6 +1459,9 @@
         <w:t>Grant roles to Google Groups instead of individuals</w:t>
       </w:r>
       <w:r>
+        <w:rPr>
+          <w:noProof/>
+        </w:rPr>
         <w:drawing>
           <wp:inline distT="0" distB="0" distL="0" distR="0" wp14:anchorId="481444C5" wp14:editId="4C9F2636">
             <wp:extent cx="4925112" cy="2648320"/>
@@ -1587,6 +1626,9 @@
     </w:p>
     <w:p>
       <w:r>
+        <w:rPr>
+          <w:noProof/>
+        </w:rPr>
         <w:drawing>
           <wp:inline distT="0" distB="0" distL="0" distR="0" wp14:anchorId="0EC5C630" wp14:editId="0D372D44">
             <wp:extent cx="3914775" cy="1885948"/>
@@ -1624,7 +1666,1741 @@
         </w:drawing>
       </w:r>
     </w:p>
+    <w:p>
+      <w:pPr>
+        <w:rPr>
+          <w:b/>
+          <w:bCs/>
+          <w:sz w:val="24"/>
+          <w:szCs w:val="24"/>
+        </w:rPr>
+      </w:pPr>
+      <w:r>
+        <w:rPr>
+          <w:b/>
+          <w:bCs/>
+          <w:sz w:val="24"/>
+          <w:szCs w:val="24"/>
+        </w:rPr>
+        <w:lastRenderedPageBreak/>
+        <w:t>Storage and Database Services</w:t>
+      </w:r>
+    </w:p>
+    <w:p>
+      <w:r>
+        <w:drawing>
+          <wp:inline distT="0" distB="0" distL="0" distR="0" wp14:anchorId="7E81733F" wp14:editId="472F2DD3">
+            <wp:extent cx="5210902" cy="2457793"/>
+            <wp:effectExtent l="0" t="0" r="8890" b="0"/>
+            <wp:docPr id="9" name="Picture 9"/>
+            <wp:cNvGraphicFramePr>
+              <a:graphicFrameLocks xmlns:a="http://schemas.openxmlformats.org/drawingml/2006/main" noChangeAspect="1"/>
+            </wp:cNvGraphicFramePr>
+            <a:graphic xmlns:a="http://schemas.openxmlformats.org/drawingml/2006/main">
+              <a:graphicData uri="http://schemas.openxmlformats.org/drawingml/2006/picture">
+                <pic:pic xmlns:pic="http://schemas.openxmlformats.org/drawingml/2006/picture">
+                  <pic:nvPicPr>
+                    <pic:cNvPr id="1" name=""/>
+                    <pic:cNvPicPr/>
+                  </pic:nvPicPr>
+                  <pic:blipFill>
+                    <a:blip r:embed="rId27"/>
+                    <a:stretch>
+                      <a:fillRect/>
+                    </a:stretch>
+                  </pic:blipFill>
+                  <pic:spPr>
+                    <a:xfrm>
+                      <a:off x="0" y="0"/>
+                      <a:ext cx="5210902" cy="2457793"/>
+                    </a:xfrm>
+                    <a:prstGeom prst="rect">
+                      <a:avLst/>
+                    </a:prstGeom>
+                  </pic:spPr>
+                </pic:pic>
+              </a:graphicData>
+            </a:graphic>
+          </wp:inline>
+        </w:drawing>
+      </w:r>
+    </w:p>
+    <w:p>
+      <w:r>
+        <w:rPr>
+          <w:b/>
+          <w:bCs/>
+          <w:sz w:val="24"/>
+          <w:szCs w:val="24"/>
+        </w:rPr>
+        <w:drawing>
+          <wp:inline distT="0" distB="0" distL="0" distR="0" wp14:anchorId="66F4FD5A" wp14:editId="5FA84AC6">
+            <wp:extent cx="5325218" cy="2438740"/>
+            <wp:effectExtent l="0" t="0" r="8890" b="0"/>
+            <wp:docPr id="18" name="Picture 18"/>
+            <wp:cNvGraphicFramePr>
+              <a:graphicFrameLocks xmlns:a="http://schemas.openxmlformats.org/drawingml/2006/main" noChangeAspect="1"/>
+            </wp:cNvGraphicFramePr>
+            <a:graphic xmlns:a="http://schemas.openxmlformats.org/drawingml/2006/main">
+              <a:graphicData uri="http://schemas.openxmlformats.org/drawingml/2006/picture">
+                <pic:pic xmlns:pic="http://schemas.openxmlformats.org/drawingml/2006/picture">
+                  <pic:nvPicPr>
+                    <pic:cNvPr id="1" name=""/>
+                    <pic:cNvPicPr/>
+                  </pic:nvPicPr>
+                  <pic:blipFill>
+                    <a:blip r:embed="rId28"/>
+                    <a:stretch>
+                      <a:fillRect/>
+                    </a:stretch>
+                  </pic:blipFill>
+                  <pic:spPr>
+                    <a:xfrm>
+                      <a:off x="0" y="0"/>
+                      <a:ext cx="5325218" cy="2438740"/>
+                    </a:xfrm>
+                    <a:prstGeom prst="rect">
+                      <a:avLst/>
+                    </a:prstGeom>
+                  </pic:spPr>
+                </pic:pic>
+              </a:graphicData>
+            </a:graphic>
+          </wp:inline>
+        </w:drawing>
+      </w:r>
+    </w:p>
     <w:p/>
+    <w:p/>
+    <w:p>
+      <w:r>
+        <w:t>Cloud storage</w:t>
+      </w:r>
+    </w:p>
+    <w:p>
+      <w:pPr>
+        <w:pStyle w:val="ListParagraph"/>
+        <w:numPr>
+          <w:ilvl w:val="0"/>
+          <w:numId w:val="1"/>
+        </w:numPr>
+      </w:pPr>
+      <w:r>
+        <w:t>Object storage service</w:t>
+      </w:r>
+    </w:p>
+    <w:p>
+      <w:pPr>
+        <w:pStyle w:val="ListParagraph"/>
+        <w:numPr>
+          <w:ilvl w:val="0"/>
+          <w:numId w:val="1"/>
+        </w:numPr>
+      </w:pPr>
+      <w:r>
+        <w:t>World wide storage and retrieval of any amount of data at any time</w:t>
+      </w:r>
+    </w:p>
+    <w:p>
+      <w:pPr>
+        <w:pStyle w:val="ListParagraph"/>
+        <w:numPr>
+          <w:ilvl w:val="0"/>
+          <w:numId w:val="1"/>
+        </w:numPr>
+      </w:pPr>
+      <w:r>
+        <w:t>Examples, website content, storing data for archiving and disaster recovery, distributing large data objects to users via direct download etc</w:t>
+      </w:r>
+    </w:p>
+    <w:p>
+      <w:pPr>
+        <w:pStyle w:val="ListParagraph"/>
+        <w:numPr>
+          <w:ilvl w:val="0"/>
+          <w:numId w:val="1"/>
+        </w:numPr>
+      </w:pPr>
+      <w:r>
+        <w:t>Scalable to exabytes</w:t>
+      </w:r>
+    </w:p>
+    <w:p>
+      <w:pPr>
+        <w:pStyle w:val="ListParagraph"/>
+        <w:numPr>
+          <w:ilvl w:val="0"/>
+          <w:numId w:val="1"/>
+        </w:numPr>
+      </w:pPr>
+      <w:r>
+        <w:t xml:space="preserve">Time to first byte in </w:t>
+      </w:r>
+      <w:proofErr w:type="spellStart"/>
+      <w:r>
+        <w:t>miliseconds</w:t>
+      </w:r>
+      <w:proofErr w:type="spellEnd"/>
+    </w:p>
+    <w:p>
+      <w:pPr>
+        <w:pStyle w:val="ListParagraph"/>
+        <w:numPr>
+          <w:ilvl w:val="0"/>
+          <w:numId w:val="1"/>
+        </w:numPr>
+      </w:pPr>
+      <w:r>
+        <w:t>Very high availability across all storage classes</w:t>
+      </w:r>
+    </w:p>
+    <w:p>
+      <w:pPr>
+        <w:pStyle w:val="ListParagraph"/>
+        <w:numPr>
+          <w:ilvl w:val="0"/>
+          <w:numId w:val="1"/>
+        </w:numPr>
+      </w:pPr>
+      <w:r>
+        <w:t>Single API across storage classes</w:t>
+      </w:r>
+    </w:p>
+    <w:p>
+      <w:r>
+        <w:lastRenderedPageBreak/>
+        <w:drawing>
+          <wp:inline distT="0" distB="0" distL="0" distR="0" wp14:anchorId="58E861CB" wp14:editId="65FC7D0A">
+            <wp:extent cx="5515745" cy="2295845"/>
+            <wp:effectExtent l="0" t="0" r="8890" b="9525"/>
+            <wp:docPr id="25" name="Picture 25"/>
+            <wp:cNvGraphicFramePr>
+              <a:graphicFrameLocks xmlns:a="http://schemas.openxmlformats.org/drawingml/2006/main" noChangeAspect="1"/>
+            </wp:cNvGraphicFramePr>
+            <a:graphic xmlns:a="http://schemas.openxmlformats.org/drawingml/2006/main">
+              <a:graphicData uri="http://schemas.openxmlformats.org/drawingml/2006/picture">
+                <pic:pic xmlns:pic="http://schemas.openxmlformats.org/drawingml/2006/picture">
+                  <pic:nvPicPr>
+                    <pic:cNvPr id="1" name=""/>
+                    <pic:cNvPicPr/>
+                  </pic:nvPicPr>
+                  <pic:blipFill>
+                    <a:blip r:embed="rId29"/>
+                    <a:stretch>
+                      <a:fillRect/>
+                    </a:stretch>
+                  </pic:blipFill>
+                  <pic:spPr>
+                    <a:xfrm>
+                      <a:off x="0" y="0"/>
+                      <a:ext cx="5515745" cy="2295845"/>
+                    </a:xfrm>
+                    <a:prstGeom prst="rect">
+                      <a:avLst/>
+                    </a:prstGeom>
+                  </pic:spPr>
+                </pic:pic>
+              </a:graphicData>
+            </a:graphic>
+          </wp:inline>
+        </w:drawing>
+      </w:r>
+    </w:p>
+    <w:p/>
+    <w:p>
+      <w:r>
+        <w:drawing>
+          <wp:inline distT="0" distB="0" distL="0" distR="0" wp14:anchorId="366AFB46" wp14:editId="413672F0">
+            <wp:extent cx="5344271" cy="2905530"/>
+            <wp:effectExtent l="0" t="0" r="8890" b="9525"/>
+            <wp:docPr id="26" name="Picture 26"/>
+            <wp:cNvGraphicFramePr>
+              <a:graphicFrameLocks xmlns:a="http://schemas.openxmlformats.org/drawingml/2006/main" noChangeAspect="1"/>
+            </wp:cNvGraphicFramePr>
+            <a:graphic xmlns:a="http://schemas.openxmlformats.org/drawingml/2006/main">
+              <a:graphicData uri="http://schemas.openxmlformats.org/drawingml/2006/picture">
+                <pic:pic xmlns:pic="http://schemas.openxmlformats.org/drawingml/2006/picture">
+                  <pic:nvPicPr>
+                    <pic:cNvPr id="1" name=""/>
+                    <pic:cNvPicPr/>
+                  </pic:nvPicPr>
+                  <pic:blipFill>
+                    <a:blip r:embed="rId30"/>
+                    <a:stretch>
+                      <a:fillRect/>
+                    </a:stretch>
+                  </pic:blipFill>
+                  <pic:spPr>
+                    <a:xfrm>
+                      <a:off x="0" y="0"/>
+                      <a:ext cx="5344271" cy="2905530"/>
+                    </a:xfrm>
+                    <a:prstGeom prst="rect">
+                      <a:avLst/>
+                    </a:prstGeom>
+                  </pic:spPr>
+                </pic:pic>
+              </a:graphicData>
+            </a:graphic>
+          </wp:inline>
+        </w:drawing>
+      </w:r>
+    </w:p>
+    <w:p>
+      <w:r>
+        <w:t xml:space="preserve">^ as such isn’t a file system so hard to index files. Objects are accessed via a specific </w:t>
+      </w:r>
+      <w:proofErr w:type="spellStart"/>
+      <w:r>
+        <w:t>url</w:t>
+      </w:r>
+      <w:proofErr w:type="spellEnd"/>
+    </w:p>
+    <w:p/>
+    <w:p>
+      <w:r>
+        <w:drawing>
+          <wp:inline distT="0" distB="0" distL="0" distR="0" wp14:anchorId="0151531B" wp14:editId="27EDD248">
+            <wp:extent cx="4782217" cy="2391109"/>
+            <wp:effectExtent l="0" t="0" r="0" b="9525"/>
+            <wp:docPr id="27" name="Picture 27"/>
+            <wp:cNvGraphicFramePr>
+              <a:graphicFrameLocks xmlns:a="http://schemas.openxmlformats.org/drawingml/2006/main" noChangeAspect="1"/>
+            </wp:cNvGraphicFramePr>
+            <a:graphic xmlns:a="http://schemas.openxmlformats.org/drawingml/2006/main">
+              <a:graphicData uri="http://schemas.openxmlformats.org/drawingml/2006/picture">
+                <pic:pic xmlns:pic="http://schemas.openxmlformats.org/drawingml/2006/picture">
+                  <pic:nvPicPr>
+                    <pic:cNvPr id="1" name=""/>
+                    <pic:cNvPicPr/>
+                  </pic:nvPicPr>
+                  <pic:blipFill>
+                    <a:blip r:embed="rId31"/>
+                    <a:stretch>
+                      <a:fillRect/>
+                    </a:stretch>
+                  </pic:blipFill>
+                  <pic:spPr>
+                    <a:xfrm>
+                      <a:off x="0" y="0"/>
+                      <a:ext cx="4782217" cy="2391109"/>
+                    </a:xfrm>
+                    <a:prstGeom prst="rect">
+                      <a:avLst/>
+                    </a:prstGeom>
+                  </pic:spPr>
+                </pic:pic>
+              </a:graphicData>
+            </a:graphic>
+          </wp:inline>
+        </w:drawing>
+      </w:r>
+    </w:p>
+    <w:p>
+      <w:r>
+        <w:lastRenderedPageBreak/>
+        <w:drawing>
+          <wp:inline distT="0" distB="0" distL="0" distR="0" wp14:anchorId="51C9C338" wp14:editId="44532F68">
+            <wp:extent cx="5449060" cy="2676899"/>
+            <wp:effectExtent l="0" t="0" r="0" b="9525"/>
+            <wp:docPr id="28" name="Picture 28"/>
+            <wp:cNvGraphicFramePr>
+              <a:graphicFrameLocks xmlns:a="http://schemas.openxmlformats.org/drawingml/2006/main" noChangeAspect="1"/>
+            </wp:cNvGraphicFramePr>
+            <a:graphic xmlns:a="http://schemas.openxmlformats.org/drawingml/2006/main">
+              <a:graphicData uri="http://schemas.openxmlformats.org/drawingml/2006/picture">
+                <pic:pic xmlns:pic="http://schemas.openxmlformats.org/drawingml/2006/picture">
+                  <pic:nvPicPr>
+                    <pic:cNvPr id="1" name=""/>
+                    <pic:cNvPicPr/>
+                  </pic:nvPicPr>
+                  <pic:blipFill>
+                    <a:blip r:embed="rId32"/>
+                    <a:stretch>
+                      <a:fillRect/>
+                    </a:stretch>
+                  </pic:blipFill>
+                  <pic:spPr>
+                    <a:xfrm>
+                      <a:off x="0" y="0"/>
+                      <a:ext cx="5449060" cy="2676899"/>
+                    </a:xfrm>
+                    <a:prstGeom prst="rect">
+                      <a:avLst/>
+                    </a:prstGeom>
+                  </pic:spPr>
+                </pic:pic>
+              </a:graphicData>
+            </a:graphic>
+          </wp:inline>
+        </w:drawing>
+      </w:r>
+      <w:r>
+        <w:drawing>
+          <wp:inline distT="0" distB="0" distL="0" distR="0" wp14:anchorId="5D86CC18" wp14:editId="17508CEA">
+            <wp:extent cx="5372850" cy="2705478"/>
+            <wp:effectExtent l="0" t="0" r="0" b="0"/>
+            <wp:docPr id="29" name="Picture 29"/>
+            <wp:cNvGraphicFramePr>
+              <a:graphicFrameLocks xmlns:a="http://schemas.openxmlformats.org/drawingml/2006/main" noChangeAspect="1"/>
+            </wp:cNvGraphicFramePr>
+            <a:graphic xmlns:a="http://schemas.openxmlformats.org/drawingml/2006/main">
+              <a:graphicData uri="http://schemas.openxmlformats.org/drawingml/2006/picture">
+                <pic:pic xmlns:pic="http://schemas.openxmlformats.org/drawingml/2006/picture">
+                  <pic:nvPicPr>
+                    <pic:cNvPr id="1" name=""/>
+                    <pic:cNvPicPr/>
+                  </pic:nvPicPr>
+                  <pic:blipFill>
+                    <a:blip r:embed="rId33"/>
+                    <a:stretch>
+                      <a:fillRect/>
+                    </a:stretch>
+                  </pic:blipFill>
+                  <pic:spPr>
+                    <a:xfrm>
+                      <a:off x="0" y="0"/>
+                      <a:ext cx="5372850" cy="2705478"/>
+                    </a:xfrm>
+                    <a:prstGeom prst="rect">
+                      <a:avLst/>
+                    </a:prstGeom>
+                  </pic:spPr>
+                </pic:pic>
+              </a:graphicData>
+            </a:graphic>
+          </wp:inline>
+        </w:drawing>
+      </w:r>
+    </w:p>
+    <w:p>
+      <w:r>
+        <w:t>^ who has access and what level of access</w:t>
+      </w:r>
+      <w:r>
+        <w:t xml:space="preserve">. </w:t>
+      </w:r>
+      <w:proofErr w:type="spellStart"/>
+      <w:r>
+        <w:t>allUsers</w:t>
+      </w:r>
+      <w:proofErr w:type="spellEnd"/>
+      <w:r>
+        <w:t xml:space="preserve"> is anyone on the internet (with or without Google Account). </w:t>
+      </w:r>
+      <w:proofErr w:type="spellStart"/>
+      <w:r>
+        <w:t>allAuthenticatedUsers</w:t>
+      </w:r>
+      <w:proofErr w:type="spellEnd"/>
+      <w:r>
+        <w:t xml:space="preserve"> anyone authenticated with Google account</w:t>
+      </w:r>
+    </w:p>
+    <w:p>
+      <w:r>
+        <w:drawing>
+          <wp:inline distT="0" distB="0" distL="0" distR="0" wp14:anchorId="036C17A5" wp14:editId="64D3BC21">
+            <wp:extent cx="4801270" cy="2743583"/>
+            <wp:effectExtent l="0" t="0" r="0" b="0"/>
+            <wp:docPr id="30" name="Picture 30"/>
+            <wp:cNvGraphicFramePr>
+              <a:graphicFrameLocks xmlns:a="http://schemas.openxmlformats.org/drawingml/2006/main" noChangeAspect="1"/>
+            </wp:cNvGraphicFramePr>
+            <a:graphic xmlns:a="http://schemas.openxmlformats.org/drawingml/2006/main">
+              <a:graphicData uri="http://schemas.openxmlformats.org/drawingml/2006/picture">
+                <pic:pic xmlns:pic="http://schemas.openxmlformats.org/drawingml/2006/picture">
+                  <pic:nvPicPr>
+                    <pic:cNvPr id="1" name=""/>
+                    <pic:cNvPicPr/>
+                  </pic:nvPicPr>
+                  <pic:blipFill>
+                    <a:blip r:embed="rId34"/>
+                    <a:stretch>
+                      <a:fillRect/>
+                    </a:stretch>
+                  </pic:blipFill>
+                  <pic:spPr>
+                    <a:xfrm>
+                      <a:off x="0" y="0"/>
+                      <a:ext cx="4801270" cy="2743583"/>
+                    </a:xfrm>
+                    <a:prstGeom prst="rect">
+                      <a:avLst/>
+                    </a:prstGeom>
+                  </pic:spPr>
+                </pic:pic>
+              </a:graphicData>
+            </a:graphic>
+          </wp:inline>
+        </w:drawing>
+      </w:r>
+    </w:p>
+    <w:p>
+      <w:r>
+        <w:lastRenderedPageBreak/>
+        <w:drawing>
+          <wp:inline distT="0" distB="0" distL="0" distR="0" wp14:anchorId="722F3E97" wp14:editId="198125C9">
+            <wp:extent cx="3972479" cy="2572109"/>
+            <wp:effectExtent l="0" t="0" r="9525" b="0"/>
+            <wp:docPr id="31" name="Picture 31"/>
+            <wp:cNvGraphicFramePr>
+              <a:graphicFrameLocks xmlns:a="http://schemas.openxmlformats.org/drawingml/2006/main" noChangeAspect="1"/>
+            </wp:cNvGraphicFramePr>
+            <a:graphic xmlns:a="http://schemas.openxmlformats.org/drawingml/2006/main">
+              <a:graphicData uri="http://schemas.openxmlformats.org/drawingml/2006/picture">
+                <pic:pic xmlns:pic="http://schemas.openxmlformats.org/drawingml/2006/picture">
+                  <pic:nvPicPr>
+                    <pic:cNvPr id="1" name=""/>
+                    <pic:cNvPicPr/>
+                  </pic:nvPicPr>
+                  <pic:blipFill>
+                    <a:blip r:embed="rId35"/>
+                    <a:stretch>
+                      <a:fillRect/>
+                    </a:stretch>
+                  </pic:blipFill>
+                  <pic:spPr>
+                    <a:xfrm>
+                      <a:off x="0" y="0"/>
+                      <a:ext cx="3972479" cy="2572109"/>
+                    </a:xfrm>
+                    <a:prstGeom prst="rect">
+                      <a:avLst/>
+                    </a:prstGeom>
+                  </pic:spPr>
+                </pic:pic>
+              </a:graphicData>
+            </a:graphic>
+          </wp:inline>
+        </w:drawing>
+      </w:r>
+    </w:p>
+    <w:p>
+      <w:r>
+        <w:drawing>
+          <wp:inline distT="0" distB="0" distL="0" distR="0" wp14:anchorId="20297ABB" wp14:editId="72561A3E">
+            <wp:extent cx="5325218" cy="2819794"/>
+            <wp:effectExtent l="0" t="0" r="0" b="0"/>
+            <wp:docPr id="32" name="Picture 32"/>
+            <wp:cNvGraphicFramePr>
+              <a:graphicFrameLocks xmlns:a="http://schemas.openxmlformats.org/drawingml/2006/main" noChangeAspect="1"/>
+            </wp:cNvGraphicFramePr>
+            <a:graphic xmlns:a="http://schemas.openxmlformats.org/drawingml/2006/main">
+              <a:graphicData uri="http://schemas.openxmlformats.org/drawingml/2006/picture">
+                <pic:pic xmlns:pic="http://schemas.openxmlformats.org/drawingml/2006/picture">
+                  <pic:nvPicPr>
+                    <pic:cNvPr id="1" name=""/>
+                    <pic:cNvPicPr/>
+                  </pic:nvPicPr>
+                  <pic:blipFill>
+                    <a:blip r:embed="rId36"/>
+                    <a:stretch>
+                      <a:fillRect/>
+                    </a:stretch>
+                  </pic:blipFill>
+                  <pic:spPr>
+                    <a:xfrm>
+                      <a:off x="0" y="0"/>
+                      <a:ext cx="5325218" cy="2819794"/>
+                    </a:xfrm>
+                    <a:prstGeom prst="rect">
+                      <a:avLst/>
+                    </a:prstGeom>
+                  </pic:spPr>
+                </pic:pic>
+              </a:graphicData>
+            </a:graphic>
+          </wp:inline>
+        </w:drawing>
+      </w:r>
+    </w:p>
+    <w:p>
+      <w:r>
+        <w:t>^archived object given a generation number (g1, g2) to identify its history. Turning versioning off leaves existing archived objects in place</w:t>
+      </w:r>
+    </w:p>
+    <w:p>
+      <w:r>
+        <w:drawing>
+          <wp:inline distT="0" distB="0" distL="0" distR="0" wp14:anchorId="30968842" wp14:editId="19F627C4">
+            <wp:extent cx="4772691" cy="2553056"/>
+            <wp:effectExtent l="0" t="0" r="8890" b="0"/>
+            <wp:docPr id="33" name="Picture 33"/>
+            <wp:cNvGraphicFramePr>
+              <a:graphicFrameLocks xmlns:a="http://schemas.openxmlformats.org/drawingml/2006/main" noChangeAspect="1"/>
+            </wp:cNvGraphicFramePr>
+            <a:graphic xmlns:a="http://schemas.openxmlformats.org/drawingml/2006/main">
+              <a:graphicData uri="http://schemas.openxmlformats.org/drawingml/2006/picture">
+                <pic:pic xmlns:pic="http://schemas.openxmlformats.org/drawingml/2006/picture">
+                  <pic:nvPicPr>
+                    <pic:cNvPr id="1" name=""/>
+                    <pic:cNvPicPr/>
+                  </pic:nvPicPr>
+                  <pic:blipFill>
+                    <a:blip r:embed="rId37"/>
+                    <a:stretch>
+                      <a:fillRect/>
+                    </a:stretch>
+                  </pic:blipFill>
+                  <pic:spPr>
+                    <a:xfrm>
+                      <a:off x="0" y="0"/>
+                      <a:ext cx="4772691" cy="2553056"/>
+                    </a:xfrm>
+                    <a:prstGeom prst="rect">
+                      <a:avLst/>
+                    </a:prstGeom>
+                  </pic:spPr>
+                </pic:pic>
+              </a:graphicData>
+            </a:graphic>
+          </wp:inline>
+        </w:drawing>
+      </w:r>
+    </w:p>
+    <w:p>
+      <w:r>
+        <w:lastRenderedPageBreak/>
+        <w:drawing>
+          <wp:inline distT="0" distB="0" distL="0" distR="0" wp14:anchorId="1BB509BE" wp14:editId="0B437BB1">
+            <wp:extent cx="5087060" cy="2886478"/>
+            <wp:effectExtent l="0" t="0" r="0" b="9525"/>
+            <wp:docPr id="34" name="Picture 34"/>
+            <wp:cNvGraphicFramePr>
+              <a:graphicFrameLocks xmlns:a="http://schemas.openxmlformats.org/drawingml/2006/main" noChangeAspect="1"/>
+            </wp:cNvGraphicFramePr>
+            <a:graphic xmlns:a="http://schemas.openxmlformats.org/drawingml/2006/main">
+              <a:graphicData uri="http://schemas.openxmlformats.org/drawingml/2006/picture">
+                <pic:pic xmlns:pic="http://schemas.openxmlformats.org/drawingml/2006/picture">
+                  <pic:nvPicPr>
+                    <pic:cNvPr id="1" name=""/>
+                    <pic:cNvPicPr/>
+                  </pic:nvPicPr>
+                  <pic:blipFill>
+                    <a:blip r:embed="rId38"/>
+                    <a:stretch>
+                      <a:fillRect/>
+                    </a:stretch>
+                  </pic:blipFill>
+                  <pic:spPr>
+                    <a:xfrm>
+                      <a:off x="0" y="0"/>
+                      <a:ext cx="5087060" cy="2886478"/>
+                    </a:xfrm>
+                    <a:prstGeom prst="rect">
+                      <a:avLst/>
+                    </a:prstGeom>
+                  </pic:spPr>
+                </pic:pic>
+              </a:graphicData>
+            </a:graphic>
+          </wp:inline>
+        </w:drawing>
+      </w:r>
+    </w:p>
+    <w:p>
+      <w:r>
+        <w:t>^pub/sub is the recommended way to track changes to object in Cloud Storage because they’re faster, more flexible, easier to setup and more cost effective</w:t>
+      </w:r>
+    </w:p>
+    <w:p>
+      <w:r>
+        <w:drawing>
+          <wp:inline distT="0" distB="0" distL="0" distR="0" wp14:anchorId="4D286C6F" wp14:editId="22D4C547">
+            <wp:extent cx="4601217" cy="2695951"/>
+            <wp:effectExtent l="0" t="0" r="8890" b="9525"/>
+            <wp:docPr id="35" name="Picture 35"/>
+            <wp:cNvGraphicFramePr>
+              <a:graphicFrameLocks xmlns:a="http://schemas.openxmlformats.org/drawingml/2006/main" noChangeAspect="1"/>
+            </wp:cNvGraphicFramePr>
+            <a:graphic xmlns:a="http://schemas.openxmlformats.org/drawingml/2006/main">
+              <a:graphicData uri="http://schemas.openxmlformats.org/drawingml/2006/picture">
+                <pic:pic xmlns:pic="http://schemas.openxmlformats.org/drawingml/2006/picture">
+                  <pic:nvPicPr>
+                    <pic:cNvPr id="1" name=""/>
+                    <pic:cNvPicPr/>
+                  </pic:nvPicPr>
+                  <pic:blipFill>
+                    <a:blip r:embed="rId39"/>
+                    <a:stretch>
+                      <a:fillRect/>
+                    </a:stretch>
+                  </pic:blipFill>
+                  <pic:spPr>
+                    <a:xfrm>
+                      <a:off x="0" y="0"/>
+                      <a:ext cx="4601217" cy="2695951"/>
+                    </a:xfrm>
+                    <a:prstGeom prst="rect">
+                      <a:avLst/>
+                    </a:prstGeom>
+                  </pic:spPr>
+                </pic:pic>
+              </a:graphicData>
+            </a:graphic>
+          </wp:inline>
+        </w:drawing>
+      </w:r>
+    </w:p>
+    <w:p>
+      <w:r>
+        <w:lastRenderedPageBreak/>
+        <w:t>^Transfer Appliance is up to 1 petabyte of data</w:t>
+      </w:r>
+      <w:r>
+        <w:drawing>
+          <wp:inline distT="0" distB="0" distL="0" distR="0" wp14:anchorId="3B50EBCA" wp14:editId="2A727947">
+            <wp:extent cx="4915586" cy="2505425"/>
+            <wp:effectExtent l="0" t="0" r="0" b="9525"/>
+            <wp:docPr id="36" name="Picture 36"/>
+            <wp:cNvGraphicFramePr>
+              <a:graphicFrameLocks xmlns:a="http://schemas.openxmlformats.org/drawingml/2006/main" noChangeAspect="1"/>
+            </wp:cNvGraphicFramePr>
+            <a:graphic xmlns:a="http://schemas.openxmlformats.org/drawingml/2006/main">
+              <a:graphicData uri="http://schemas.openxmlformats.org/drawingml/2006/picture">
+                <pic:pic xmlns:pic="http://schemas.openxmlformats.org/drawingml/2006/picture">
+                  <pic:nvPicPr>
+                    <pic:cNvPr id="1" name=""/>
+                    <pic:cNvPicPr/>
+                  </pic:nvPicPr>
+                  <pic:blipFill>
+                    <a:blip r:embed="rId40"/>
+                    <a:stretch>
+                      <a:fillRect/>
+                    </a:stretch>
+                  </pic:blipFill>
+                  <pic:spPr>
+                    <a:xfrm>
+                      <a:off x="0" y="0"/>
+                      <a:ext cx="4915586" cy="2505425"/>
+                    </a:xfrm>
+                    <a:prstGeom prst="rect">
+                      <a:avLst/>
+                    </a:prstGeom>
+                  </pic:spPr>
+                </pic:pic>
+              </a:graphicData>
+            </a:graphic>
+          </wp:inline>
+        </w:drawing>
+      </w:r>
+    </w:p>
+    <w:p>
+      <w:r>
+        <w:t>^ After uploading an object and receiving a success response, the object is immediately available for download and metadata operations. Prevent getting a 404 error. The opposite applied for deletion.</w:t>
+      </w:r>
+    </w:p>
+    <w:p/>
+    <w:p>
+      <w:r>
+        <w:drawing>
+          <wp:inline distT="0" distB="0" distL="0" distR="0" wp14:anchorId="1B2342E2" wp14:editId="096729E7">
+            <wp:extent cx="5731510" cy="2832100"/>
+            <wp:effectExtent l="0" t="0" r="2540" b="6350"/>
+            <wp:docPr id="37" name="Picture 37"/>
+            <wp:cNvGraphicFramePr>
+              <a:graphicFrameLocks xmlns:a="http://schemas.openxmlformats.org/drawingml/2006/main" noChangeAspect="1"/>
+            </wp:cNvGraphicFramePr>
+            <a:graphic xmlns:a="http://schemas.openxmlformats.org/drawingml/2006/main">
+              <a:graphicData uri="http://schemas.openxmlformats.org/drawingml/2006/picture">
+                <pic:pic xmlns:pic="http://schemas.openxmlformats.org/drawingml/2006/picture">
+                  <pic:nvPicPr>
+                    <pic:cNvPr id="1" name=""/>
+                    <pic:cNvPicPr/>
+                  </pic:nvPicPr>
+                  <pic:blipFill>
+                    <a:blip r:embed="rId41"/>
+                    <a:stretch>
+                      <a:fillRect/>
+                    </a:stretch>
+                  </pic:blipFill>
+                  <pic:spPr>
+                    <a:xfrm>
+                      <a:off x="0" y="0"/>
+                      <a:ext cx="5731510" cy="2832100"/>
+                    </a:xfrm>
+                    <a:prstGeom prst="rect">
+                      <a:avLst/>
+                    </a:prstGeom>
+                  </pic:spPr>
+                </pic:pic>
+              </a:graphicData>
+            </a:graphic>
+          </wp:inline>
+        </w:drawing>
+      </w:r>
+    </w:p>
+    <w:p>
+      <w:pPr>
+        <w:pStyle w:val="ListParagraph"/>
+        <w:numPr>
+          <w:ilvl w:val="0"/>
+          <w:numId w:val="1"/>
+        </w:numPr>
+      </w:pPr>
+      <w:r>
+        <w:t>Use a region to help optimize latency and network bandwidth for data consumers, such as analytics pipelines, that are grouped in the same region</w:t>
+      </w:r>
+    </w:p>
+    <w:p>
+      <w:pPr>
+        <w:pStyle w:val="ListParagraph"/>
+        <w:numPr>
+          <w:ilvl w:val="0"/>
+          <w:numId w:val="1"/>
+        </w:numPr>
+      </w:pPr>
+      <w:r>
+        <w:t xml:space="preserve">Use a dual-region when you want similar performance advantages as regions, but also want the higher availability that comes with being geo-redundant. </w:t>
+      </w:r>
+    </w:p>
+    <w:p>
+      <w:pPr>
+        <w:pStyle w:val="ListParagraph"/>
+        <w:numPr>
+          <w:ilvl w:val="0"/>
+          <w:numId w:val="1"/>
+        </w:numPr>
+      </w:pPr>
+      <w:r>
+        <w:t>Use a multi-region when you want to serve content to data consumers that are outside of the Google network and distributed across large geographic areas, or when you want the higher data availability that comes with being geo-redundant.</w:t>
+      </w:r>
+    </w:p>
+    <w:p/>
+    <w:p>
+      <w:proofErr w:type="spellStart"/>
+      <w:r>
+        <w:t>Filestore</w:t>
+      </w:r>
+      <w:proofErr w:type="spellEnd"/>
+    </w:p>
+    <w:p>
+      <w:pPr>
+        <w:pStyle w:val="ListParagraph"/>
+        <w:numPr>
+          <w:ilvl w:val="0"/>
+          <w:numId w:val="1"/>
+        </w:numPr>
+      </w:pPr>
+      <w:r>
+        <w:t>Managed file storage service for applications</w:t>
+      </w:r>
+    </w:p>
+    <w:p>
+      <w:pPr>
+        <w:pStyle w:val="ListParagraph"/>
+        <w:numPr>
+          <w:ilvl w:val="0"/>
+          <w:numId w:val="1"/>
+        </w:numPr>
+      </w:pPr>
+      <w:r>
+        <w:lastRenderedPageBreak/>
+        <w:t>Fully managed network attached storage (NAS) for Compute Engine and GKE instance (Google Kubernetes Engine)</w:t>
+      </w:r>
+    </w:p>
+    <w:p>
+      <w:pPr>
+        <w:pStyle w:val="ListParagraph"/>
+        <w:numPr>
+          <w:ilvl w:val="0"/>
+          <w:numId w:val="1"/>
+        </w:numPr>
+      </w:pPr>
+      <w:r>
+        <w:t>Predictable performance</w:t>
+      </w:r>
+    </w:p>
+    <w:p>
+      <w:pPr>
+        <w:pStyle w:val="ListParagraph"/>
+        <w:numPr>
+          <w:ilvl w:val="0"/>
+          <w:numId w:val="1"/>
+        </w:numPr>
+      </w:pPr>
+      <w:r>
+        <w:t>Full NFSv3 support</w:t>
+      </w:r>
+    </w:p>
+    <w:p>
+      <w:pPr>
+        <w:pStyle w:val="ListParagraph"/>
+        <w:numPr>
+          <w:ilvl w:val="0"/>
+          <w:numId w:val="1"/>
+        </w:numPr>
+      </w:pPr>
+      <w:r>
+        <w:t>Scales to 100s of TBs</w:t>
+      </w:r>
+    </w:p>
+    <w:p>
+      <w:pPr>
+        <w:pStyle w:val="ListParagraph"/>
+        <w:numPr>
+          <w:ilvl w:val="0"/>
+          <w:numId w:val="1"/>
+        </w:numPr>
+      </w:pPr>
+      <w:r>
+        <w:t>Examples, application migration, media rendering,</w:t>
+      </w:r>
+      <w:r>
+        <w:t xml:space="preserve"> Electronic Design Automation (EDA)</w:t>
+      </w:r>
+      <w:r>
+        <w:t>, data analytics, genomics processing, web content management</w:t>
+      </w:r>
+    </w:p>
+    <w:p/>
+    <w:p>
+      <w:r>
+        <w:t>Cloud SQL</w:t>
+      </w:r>
+    </w:p>
+    <w:p>
+      <w:r>
+        <w:drawing>
+          <wp:inline distT="0" distB="0" distL="0" distR="0" wp14:anchorId="5AFADA63" wp14:editId="6498F37C">
+            <wp:extent cx="5182323" cy="2638793"/>
+            <wp:effectExtent l="0" t="0" r="0" b="9525"/>
+            <wp:docPr id="38" name="Picture 38"/>
+            <wp:cNvGraphicFramePr>
+              <a:graphicFrameLocks xmlns:a="http://schemas.openxmlformats.org/drawingml/2006/main" noChangeAspect="1"/>
+            </wp:cNvGraphicFramePr>
+            <a:graphic xmlns:a="http://schemas.openxmlformats.org/drawingml/2006/main">
+              <a:graphicData uri="http://schemas.openxmlformats.org/drawingml/2006/picture">
+                <pic:pic xmlns:pic="http://schemas.openxmlformats.org/drawingml/2006/picture">
+                  <pic:nvPicPr>
+                    <pic:cNvPr id="1" name=""/>
+                    <pic:cNvPicPr/>
+                  </pic:nvPicPr>
+                  <pic:blipFill>
+                    <a:blip r:embed="rId42"/>
+                    <a:stretch>
+                      <a:fillRect/>
+                    </a:stretch>
+                  </pic:blipFill>
+                  <pic:spPr>
+                    <a:xfrm>
+                      <a:off x="0" y="0"/>
+                      <a:ext cx="5182323" cy="2638793"/>
+                    </a:xfrm>
+                    <a:prstGeom prst="rect">
+                      <a:avLst/>
+                    </a:prstGeom>
+                  </pic:spPr>
+                </pic:pic>
+              </a:graphicData>
+            </a:graphic>
+          </wp:inline>
+        </w:drawing>
+      </w:r>
+    </w:p>
+    <w:p>
+      <w:r>
+        <w:drawing>
+          <wp:inline distT="0" distB="0" distL="0" distR="0" wp14:anchorId="6FE4BC8D" wp14:editId="35226D33">
+            <wp:extent cx="5029902" cy="2324424"/>
+            <wp:effectExtent l="0" t="0" r="0" b="0"/>
+            <wp:docPr id="39" name="Picture 39"/>
+            <wp:cNvGraphicFramePr>
+              <a:graphicFrameLocks xmlns:a="http://schemas.openxmlformats.org/drawingml/2006/main" noChangeAspect="1"/>
+            </wp:cNvGraphicFramePr>
+            <a:graphic xmlns:a="http://schemas.openxmlformats.org/drawingml/2006/main">
+              <a:graphicData uri="http://schemas.openxmlformats.org/drawingml/2006/picture">
+                <pic:pic xmlns:pic="http://schemas.openxmlformats.org/drawingml/2006/picture">
+                  <pic:nvPicPr>
+                    <pic:cNvPr id="1" name=""/>
+                    <pic:cNvPicPr/>
+                  </pic:nvPicPr>
+                  <pic:blipFill>
+                    <a:blip r:embed="rId43"/>
+                    <a:stretch>
+                      <a:fillRect/>
+                    </a:stretch>
+                  </pic:blipFill>
+                  <pic:spPr>
+                    <a:xfrm>
+                      <a:off x="0" y="0"/>
+                      <a:ext cx="5029902" cy="2324424"/>
+                    </a:xfrm>
+                    <a:prstGeom prst="rect">
+                      <a:avLst/>
+                    </a:prstGeom>
+                  </pic:spPr>
+                </pic:pic>
+              </a:graphicData>
+            </a:graphic>
+          </wp:inline>
+        </w:drawing>
+      </w:r>
+    </w:p>
+    <w:p>
+      <w:r>
+        <w:lastRenderedPageBreak/>
+        <w:drawing>
+          <wp:inline distT="0" distB="0" distL="0" distR="0" wp14:anchorId="70381A6B" wp14:editId="056D7A48">
+            <wp:extent cx="5439534" cy="2753109"/>
+            <wp:effectExtent l="0" t="0" r="8890" b="9525"/>
+            <wp:docPr id="40" name="Picture 40"/>
+            <wp:cNvGraphicFramePr>
+              <a:graphicFrameLocks xmlns:a="http://schemas.openxmlformats.org/drawingml/2006/main" noChangeAspect="1"/>
+            </wp:cNvGraphicFramePr>
+            <a:graphic xmlns:a="http://schemas.openxmlformats.org/drawingml/2006/main">
+              <a:graphicData uri="http://schemas.openxmlformats.org/drawingml/2006/picture">
+                <pic:pic xmlns:pic="http://schemas.openxmlformats.org/drawingml/2006/picture">
+                  <pic:nvPicPr>
+                    <pic:cNvPr id="1" name=""/>
+                    <pic:cNvPicPr/>
+                  </pic:nvPicPr>
+                  <pic:blipFill>
+                    <a:blip r:embed="rId44"/>
+                    <a:stretch>
+                      <a:fillRect/>
+                    </a:stretch>
+                  </pic:blipFill>
+                  <pic:spPr>
+                    <a:xfrm>
+                      <a:off x="0" y="0"/>
+                      <a:ext cx="5439534" cy="2753109"/>
+                    </a:xfrm>
+                    <a:prstGeom prst="rect">
+                      <a:avLst/>
+                    </a:prstGeom>
+                  </pic:spPr>
+                </pic:pic>
+              </a:graphicData>
+            </a:graphic>
+          </wp:inline>
+        </w:drawing>
+      </w:r>
+    </w:p>
+    <w:p>
+      <w:r>
+        <w:drawing>
+          <wp:inline distT="0" distB="0" distL="0" distR="0" wp14:anchorId="7AA1D316" wp14:editId="2D2BF598">
+            <wp:extent cx="5611008" cy="2810267"/>
+            <wp:effectExtent l="0" t="0" r="8890" b="9525"/>
+            <wp:docPr id="41" name="Picture 41"/>
+            <wp:cNvGraphicFramePr>
+              <a:graphicFrameLocks xmlns:a="http://schemas.openxmlformats.org/drawingml/2006/main" noChangeAspect="1"/>
+            </wp:cNvGraphicFramePr>
+            <a:graphic xmlns:a="http://schemas.openxmlformats.org/drawingml/2006/main">
+              <a:graphicData uri="http://schemas.openxmlformats.org/drawingml/2006/picture">
+                <pic:pic xmlns:pic="http://schemas.openxmlformats.org/drawingml/2006/picture">
+                  <pic:nvPicPr>
+                    <pic:cNvPr id="1" name=""/>
+                    <pic:cNvPicPr/>
+                  </pic:nvPicPr>
+                  <pic:blipFill>
+                    <a:blip r:embed="rId45"/>
+                    <a:stretch>
+                      <a:fillRect/>
+                    </a:stretch>
+                  </pic:blipFill>
+                  <pic:spPr>
+                    <a:xfrm>
+                      <a:off x="0" y="0"/>
+                      <a:ext cx="5611008" cy="2810267"/>
+                    </a:xfrm>
+                    <a:prstGeom prst="rect">
+                      <a:avLst/>
+                    </a:prstGeom>
+                  </pic:spPr>
+                </pic:pic>
+              </a:graphicData>
+            </a:graphic>
+          </wp:inline>
+        </w:drawing>
+      </w:r>
+      <w:r>
+        <w:drawing>
+          <wp:inline distT="0" distB="0" distL="0" distR="0" wp14:anchorId="639024B1" wp14:editId="2BDC7C02">
+            <wp:extent cx="5468113" cy="2800741"/>
+            <wp:effectExtent l="0" t="0" r="0" b="0"/>
+            <wp:docPr id="42" name="Picture 42"/>
+            <wp:cNvGraphicFramePr>
+              <a:graphicFrameLocks xmlns:a="http://schemas.openxmlformats.org/drawingml/2006/main" noChangeAspect="1"/>
+            </wp:cNvGraphicFramePr>
+            <a:graphic xmlns:a="http://schemas.openxmlformats.org/drawingml/2006/main">
+              <a:graphicData uri="http://schemas.openxmlformats.org/drawingml/2006/picture">
+                <pic:pic xmlns:pic="http://schemas.openxmlformats.org/drawingml/2006/picture">
+                  <pic:nvPicPr>
+                    <pic:cNvPr id="1" name=""/>
+                    <pic:cNvPicPr/>
+                  </pic:nvPicPr>
+                  <pic:blipFill>
+                    <a:blip r:embed="rId46"/>
+                    <a:stretch>
+                      <a:fillRect/>
+                    </a:stretch>
+                  </pic:blipFill>
+                  <pic:spPr>
+                    <a:xfrm>
+                      <a:off x="0" y="0"/>
+                      <a:ext cx="5468113" cy="2800741"/>
+                    </a:xfrm>
+                    <a:prstGeom prst="rect">
+                      <a:avLst/>
+                    </a:prstGeom>
+                  </pic:spPr>
+                </pic:pic>
+              </a:graphicData>
+            </a:graphic>
+          </wp:inline>
+        </w:drawing>
+      </w:r>
+    </w:p>
+    <w:p/>
+    <w:p>
+      <w:r>
+        <w:lastRenderedPageBreak/>
+        <w:t>Cloud Spanner</w:t>
+      </w:r>
+    </w:p>
+    <w:p>
+      <w:r>
+        <w:drawing>
+          <wp:inline distT="0" distB="0" distL="0" distR="0" wp14:anchorId="425889DF" wp14:editId="59AE06C7">
+            <wp:extent cx="4925112" cy="2734057"/>
+            <wp:effectExtent l="0" t="0" r="0" b="9525"/>
+            <wp:docPr id="43" name="Picture 43"/>
+            <wp:cNvGraphicFramePr>
+              <a:graphicFrameLocks xmlns:a="http://schemas.openxmlformats.org/drawingml/2006/main" noChangeAspect="1"/>
+            </wp:cNvGraphicFramePr>
+            <a:graphic xmlns:a="http://schemas.openxmlformats.org/drawingml/2006/main">
+              <a:graphicData uri="http://schemas.openxmlformats.org/drawingml/2006/picture">
+                <pic:pic xmlns:pic="http://schemas.openxmlformats.org/drawingml/2006/picture">
+                  <pic:nvPicPr>
+                    <pic:cNvPr id="1" name=""/>
+                    <pic:cNvPicPr/>
+                  </pic:nvPicPr>
+                  <pic:blipFill>
+                    <a:blip r:embed="rId47"/>
+                    <a:stretch>
+                      <a:fillRect/>
+                    </a:stretch>
+                  </pic:blipFill>
+                  <pic:spPr>
+                    <a:xfrm>
+                      <a:off x="0" y="0"/>
+                      <a:ext cx="4925112" cy="2734057"/>
+                    </a:xfrm>
+                    <a:prstGeom prst="rect">
+                      <a:avLst/>
+                    </a:prstGeom>
+                  </pic:spPr>
+                </pic:pic>
+              </a:graphicData>
+            </a:graphic>
+          </wp:inline>
+        </w:drawing>
+      </w:r>
+    </w:p>
+    <w:p>
+      <w:r>
+        <w:drawing>
+          <wp:inline distT="0" distB="0" distL="0" distR="0" wp14:anchorId="487AB683" wp14:editId="26B8941C">
+            <wp:extent cx="4991797" cy="2124371"/>
+            <wp:effectExtent l="0" t="0" r="0" b="9525"/>
+            <wp:docPr id="44" name="Picture 44"/>
+            <wp:cNvGraphicFramePr>
+              <a:graphicFrameLocks xmlns:a="http://schemas.openxmlformats.org/drawingml/2006/main" noChangeAspect="1"/>
+            </wp:cNvGraphicFramePr>
+            <a:graphic xmlns:a="http://schemas.openxmlformats.org/drawingml/2006/main">
+              <a:graphicData uri="http://schemas.openxmlformats.org/drawingml/2006/picture">
+                <pic:pic xmlns:pic="http://schemas.openxmlformats.org/drawingml/2006/picture">
+                  <pic:nvPicPr>
+                    <pic:cNvPr id="1" name=""/>
+                    <pic:cNvPicPr/>
+                  </pic:nvPicPr>
+                  <pic:blipFill>
+                    <a:blip r:embed="rId48"/>
+                    <a:stretch>
+                      <a:fillRect/>
+                    </a:stretch>
+                  </pic:blipFill>
+                  <pic:spPr>
+                    <a:xfrm>
+                      <a:off x="0" y="0"/>
+                      <a:ext cx="4991797" cy="2124371"/>
+                    </a:xfrm>
+                    <a:prstGeom prst="rect">
+                      <a:avLst/>
+                    </a:prstGeom>
+                  </pic:spPr>
+                </pic:pic>
+              </a:graphicData>
+            </a:graphic>
+          </wp:inline>
+        </w:drawing>
+      </w:r>
+    </w:p>
+    <w:p>
+      <w:r>
+        <w:drawing>
+          <wp:inline distT="0" distB="0" distL="0" distR="0" wp14:anchorId="4B054995" wp14:editId="24E4C747">
+            <wp:extent cx="5115639" cy="2629267"/>
+            <wp:effectExtent l="0" t="0" r="8890" b="0"/>
+            <wp:docPr id="45" name="Picture 45"/>
+            <wp:cNvGraphicFramePr>
+              <a:graphicFrameLocks xmlns:a="http://schemas.openxmlformats.org/drawingml/2006/main" noChangeAspect="1"/>
+            </wp:cNvGraphicFramePr>
+            <a:graphic xmlns:a="http://schemas.openxmlformats.org/drawingml/2006/main">
+              <a:graphicData uri="http://schemas.openxmlformats.org/drawingml/2006/picture">
+                <pic:pic xmlns:pic="http://schemas.openxmlformats.org/drawingml/2006/picture">
+                  <pic:nvPicPr>
+                    <pic:cNvPr id="1" name=""/>
+                    <pic:cNvPicPr/>
+                  </pic:nvPicPr>
+                  <pic:blipFill>
+                    <a:blip r:embed="rId49"/>
+                    <a:stretch>
+                      <a:fillRect/>
+                    </a:stretch>
+                  </pic:blipFill>
+                  <pic:spPr>
+                    <a:xfrm>
+                      <a:off x="0" y="0"/>
+                      <a:ext cx="5115639" cy="2629267"/>
+                    </a:xfrm>
+                    <a:prstGeom prst="rect">
+                      <a:avLst/>
+                    </a:prstGeom>
+                  </pic:spPr>
+                </pic:pic>
+              </a:graphicData>
+            </a:graphic>
+          </wp:inline>
+        </w:drawing>
+      </w:r>
+    </w:p>
+    <w:p>
+      <w:r>
+        <w:t>^replicates data in N cloud zones, within one region or several regions. Placement is configurable (choose which region to put data in), allows for high availability and global placement</w:t>
+      </w:r>
+    </w:p>
+    <w:p>
+      <w:r>
+        <w:lastRenderedPageBreak/>
+        <w:drawing>
+          <wp:inline distT="0" distB="0" distL="0" distR="0" wp14:anchorId="308CA875" wp14:editId="5839FD70">
+            <wp:extent cx="5731510" cy="2578735"/>
+            <wp:effectExtent l="0" t="0" r="2540" b="0"/>
+            <wp:docPr id="46" name="Picture 46"/>
+            <wp:cNvGraphicFramePr>
+              <a:graphicFrameLocks xmlns:a="http://schemas.openxmlformats.org/drawingml/2006/main" noChangeAspect="1"/>
+            </wp:cNvGraphicFramePr>
+            <a:graphic xmlns:a="http://schemas.openxmlformats.org/drawingml/2006/main">
+              <a:graphicData uri="http://schemas.openxmlformats.org/drawingml/2006/picture">
+                <pic:pic xmlns:pic="http://schemas.openxmlformats.org/drawingml/2006/picture">
+                  <pic:nvPicPr>
+                    <pic:cNvPr id="1" name=""/>
+                    <pic:cNvPicPr/>
+                  </pic:nvPicPr>
+                  <pic:blipFill>
+                    <a:blip r:embed="rId50"/>
+                    <a:stretch>
+                      <a:fillRect/>
+                    </a:stretch>
+                  </pic:blipFill>
+                  <pic:spPr>
+                    <a:xfrm>
+                      <a:off x="0" y="0"/>
+                      <a:ext cx="5731510" cy="2578735"/>
+                    </a:xfrm>
+                    <a:prstGeom prst="rect">
+                      <a:avLst/>
+                    </a:prstGeom>
+                  </pic:spPr>
+                </pic:pic>
+              </a:graphicData>
+            </a:graphic>
+          </wp:inline>
+        </w:drawing>
+      </w:r>
+    </w:p>
+    <w:p>
+      <w:r>
+        <w:t xml:space="preserve">Cloud </w:t>
+      </w:r>
+      <w:proofErr w:type="spellStart"/>
+      <w:r>
+        <w:t>Firestore</w:t>
+      </w:r>
+      <w:proofErr w:type="spellEnd"/>
+    </w:p>
+    <w:p>
+      <w:r>
+        <w:drawing>
+          <wp:inline distT="0" distB="0" distL="0" distR="0" wp14:anchorId="678DC3D5" wp14:editId="449E9ED7">
+            <wp:extent cx="5191850" cy="2429214"/>
+            <wp:effectExtent l="0" t="0" r="8890" b="9525"/>
+            <wp:docPr id="47" name="Picture 47"/>
+            <wp:cNvGraphicFramePr>
+              <a:graphicFrameLocks xmlns:a="http://schemas.openxmlformats.org/drawingml/2006/main" noChangeAspect="1"/>
+            </wp:cNvGraphicFramePr>
+            <a:graphic xmlns:a="http://schemas.openxmlformats.org/drawingml/2006/main">
+              <a:graphicData uri="http://schemas.openxmlformats.org/drawingml/2006/picture">
+                <pic:pic xmlns:pic="http://schemas.openxmlformats.org/drawingml/2006/picture">
+                  <pic:nvPicPr>
+                    <pic:cNvPr id="1" name=""/>
+                    <pic:cNvPicPr/>
+                  </pic:nvPicPr>
+                  <pic:blipFill>
+                    <a:blip r:embed="rId51"/>
+                    <a:stretch>
+                      <a:fillRect/>
+                    </a:stretch>
+                  </pic:blipFill>
+                  <pic:spPr>
+                    <a:xfrm>
+                      <a:off x="0" y="0"/>
+                      <a:ext cx="5191850" cy="2429214"/>
+                    </a:xfrm>
+                    <a:prstGeom prst="rect">
+                      <a:avLst/>
+                    </a:prstGeom>
+                  </pic:spPr>
+                </pic:pic>
+              </a:graphicData>
+            </a:graphic>
+          </wp:inline>
+        </w:drawing>
+      </w:r>
+    </w:p>
+    <w:p>
+      <w:r>
+        <w:drawing>
+          <wp:inline distT="0" distB="0" distL="0" distR="0" wp14:anchorId="334F6890" wp14:editId="086B2DB0">
+            <wp:extent cx="5382376" cy="2333951"/>
+            <wp:effectExtent l="0" t="0" r="0" b="9525"/>
+            <wp:docPr id="48" name="Picture 48"/>
+            <wp:cNvGraphicFramePr>
+              <a:graphicFrameLocks xmlns:a="http://schemas.openxmlformats.org/drawingml/2006/main" noChangeAspect="1"/>
+            </wp:cNvGraphicFramePr>
+            <a:graphic xmlns:a="http://schemas.openxmlformats.org/drawingml/2006/main">
+              <a:graphicData uri="http://schemas.openxmlformats.org/drawingml/2006/picture">
+                <pic:pic xmlns:pic="http://schemas.openxmlformats.org/drawingml/2006/picture">
+                  <pic:nvPicPr>
+                    <pic:cNvPr id="1" name=""/>
+                    <pic:cNvPicPr/>
+                  </pic:nvPicPr>
+                  <pic:blipFill>
+                    <a:blip r:embed="rId52"/>
+                    <a:stretch>
+                      <a:fillRect/>
+                    </a:stretch>
+                  </pic:blipFill>
+                  <pic:spPr>
+                    <a:xfrm>
+                      <a:off x="0" y="0"/>
+                      <a:ext cx="5382376" cy="2333951"/>
+                    </a:xfrm>
+                    <a:prstGeom prst="rect">
+                      <a:avLst/>
+                    </a:prstGeom>
+                  </pic:spPr>
+                </pic:pic>
+              </a:graphicData>
+            </a:graphic>
+          </wp:inline>
+        </w:drawing>
+      </w:r>
+    </w:p>
+    <w:p/>
+    <w:p/>
+    <w:p/>
+    <w:p>
+      <w:r>
+        <w:lastRenderedPageBreak/>
+        <w:t>Cloud Bigtable</w:t>
+      </w:r>
+    </w:p>
+    <w:p>
+      <w:r>
+        <w:drawing>
+          <wp:inline distT="0" distB="0" distL="0" distR="0" wp14:anchorId="1494B51C" wp14:editId="27F4B855">
+            <wp:extent cx="5153744" cy="2648320"/>
+            <wp:effectExtent l="0" t="0" r="0" b="0"/>
+            <wp:docPr id="49" name="Picture 49"/>
+            <wp:cNvGraphicFramePr>
+              <a:graphicFrameLocks xmlns:a="http://schemas.openxmlformats.org/drawingml/2006/main" noChangeAspect="1"/>
+            </wp:cNvGraphicFramePr>
+            <a:graphic xmlns:a="http://schemas.openxmlformats.org/drawingml/2006/main">
+              <a:graphicData uri="http://schemas.openxmlformats.org/drawingml/2006/picture">
+                <pic:pic xmlns:pic="http://schemas.openxmlformats.org/drawingml/2006/picture">
+                  <pic:nvPicPr>
+                    <pic:cNvPr id="1" name=""/>
+                    <pic:cNvPicPr/>
+                  </pic:nvPicPr>
+                  <pic:blipFill>
+                    <a:blip r:embed="rId53"/>
+                    <a:stretch>
+                      <a:fillRect/>
+                    </a:stretch>
+                  </pic:blipFill>
+                  <pic:spPr>
+                    <a:xfrm>
+                      <a:off x="0" y="0"/>
+                      <a:ext cx="5153744" cy="2648320"/>
+                    </a:xfrm>
+                    <a:prstGeom prst="rect">
+                      <a:avLst/>
+                    </a:prstGeom>
+                  </pic:spPr>
+                </pic:pic>
+              </a:graphicData>
+            </a:graphic>
+          </wp:inline>
+        </w:drawing>
+      </w:r>
+      <w:r>
+        <w:drawing>
+          <wp:inline distT="0" distB="0" distL="0" distR="0" wp14:anchorId="03A38B8B" wp14:editId="342D167C">
+            <wp:extent cx="5125165" cy="2495898"/>
+            <wp:effectExtent l="0" t="0" r="0" b="0"/>
+            <wp:docPr id="50" name="Picture 50"/>
+            <wp:cNvGraphicFramePr>
+              <a:graphicFrameLocks xmlns:a="http://schemas.openxmlformats.org/drawingml/2006/main" noChangeAspect="1"/>
+            </wp:cNvGraphicFramePr>
+            <a:graphic xmlns:a="http://schemas.openxmlformats.org/drawingml/2006/main">
+              <a:graphicData uri="http://schemas.openxmlformats.org/drawingml/2006/picture">
+                <pic:pic xmlns:pic="http://schemas.openxmlformats.org/drawingml/2006/picture">
+                  <pic:nvPicPr>
+                    <pic:cNvPr id="1" name=""/>
+                    <pic:cNvPicPr/>
+                  </pic:nvPicPr>
+                  <pic:blipFill>
+                    <a:blip r:embed="rId54"/>
+                    <a:stretch>
+                      <a:fillRect/>
+                    </a:stretch>
+                  </pic:blipFill>
+                  <pic:spPr>
+                    <a:xfrm>
+                      <a:off x="0" y="0"/>
+                      <a:ext cx="5125165" cy="2495898"/>
+                    </a:xfrm>
+                    <a:prstGeom prst="rect">
+                      <a:avLst/>
+                    </a:prstGeom>
+                  </pic:spPr>
+                </pic:pic>
+              </a:graphicData>
+            </a:graphic>
+          </wp:inline>
+        </w:drawing>
+      </w:r>
+    </w:p>
+    <w:p>
+      <w:r>
+        <w:drawing>
+          <wp:inline distT="0" distB="0" distL="0" distR="0" wp14:anchorId="3AA8A838" wp14:editId="734A4B33">
+            <wp:extent cx="5258534" cy="2695951"/>
+            <wp:effectExtent l="0" t="0" r="0" b="9525"/>
+            <wp:docPr id="51" name="Picture 51"/>
+            <wp:cNvGraphicFramePr>
+              <a:graphicFrameLocks xmlns:a="http://schemas.openxmlformats.org/drawingml/2006/main" noChangeAspect="1"/>
+            </wp:cNvGraphicFramePr>
+            <a:graphic xmlns:a="http://schemas.openxmlformats.org/drawingml/2006/main">
+              <a:graphicData uri="http://schemas.openxmlformats.org/drawingml/2006/picture">
+                <pic:pic xmlns:pic="http://schemas.openxmlformats.org/drawingml/2006/picture">
+                  <pic:nvPicPr>
+                    <pic:cNvPr id="1" name=""/>
+                    <pic:cNvPicPr/>
+                  </pic:nvPicPr>
+                  <pic:blipFill>
+                    <a:blip r:embed="rId55"/>
+                    <a:stretch>
+                      <a:fillRect/>
+                    </a:stretch>
+                  </pic:blipFill>
+                  <pic:spPr>
+                    <a:xfrm>
+                      <a:off x="0" y="0"/>
+                      <a:ext cx="5258534" cy="2695951"/>
+                    </a:xfrm>
+                    <a:prstGeom prst="rect">
+                      <a:avLst/>
+                    </a:prstGeom>
+                  </pic:spPr>
+                </pic:pic>
+              </a:graphicData>
+            </a:graphic>
+          </wp:inline>
+        </w:drawing>
+      </w:r>
+    </w:p>
+    <w:p>
+      <w:r>
+        <w:t>^processing is handled separately from storage</w:t>
+      </w:r>
+    </w:p>
+    <w:p/>
+    <w:p>
+      <w:r>
+        <w:lastRenderedPageBreak/>
+        <w:drawing>
+          <wp:inline distT="0" distB="0" distL="0" distR="0" wp14:anchorId="036B981A" wp14:editId="51B6D125">
+            <wp:extent cx="5287113" cy="2734057"/>
+            <wp:effectExtent l="0" t="0" r="0" b="9525"/>
+            <wp:docPr id="52" name="Picture 52"/>
+            <wp:cNvGraphicFramePr>
+              <a:graphicFrameLocks xmlns:a="http://schemas.openxmlformats.org/drawingml/2006/main" noChangeAspect="1"/>
+            </wp:cNvGraphicFramePr>
+            <a:graphic xmlns:a="http://schemas.openxmlformats.org/drawingml/2006/main">
+              <a:graphicData uri="http://schemas.openxmlformats.org/drawingml/2006/picture">
+                <pic:pic xmlns:pic="http://schemas.openxmlformats.org/drawingml/2006/picture">
+                  <pic:nvPicPr>
+                    <pic:cNvPr id="1" name=""/>
+                    <pic:cNvPicPr/>
+                  </pic:nvPicPr>
+                  <pic:blipFill>
+                    <a:blip r:embed="rId56"/>
+                    <a:stretch>
+                      <a:fillRect/>
+                    </a:stretch>
+                  </pic:blipFill>
+                  <pic:spPr>
+                    <a:xfrm>
+                      <a:off x="0" y="0"/>
+                      <a:ext cx="5287113" cy="2734057"/>
+                    </a:xfrm>
+                    <a:prstGeom prst="rect">
+                      <a:avLst/>
+                    </a:prstGeom>
+                  </pic:spPr>
+                </pic:pic>
+              </a:graphicData>
+            </a:graphic>
+          </wp:inline>
+        </w:drawing>
+      </w:r>
+    </w:p>
+    <w:p>
+      <w:r>
+        <w:t>^ if a certain node frequently accessed a certain subset of data</w:t>
+      </w:r>
+      <w:r>
+        <w:t xml:space="preserve">, </w:t>
+      </w:r>
+      <w:proofErr w:type="spellStart"/>
+      <w:r>
+        <w:t>BigTable</w:t>
+      </w:r>
+      <w:proofErr w:type="spellEnd"/>
+      <w:r>
+        <w:t xml:space="preserve"> updates indexes so other nodes can distribute that workload evenly (shown below)</w:t>
+      </w:r>
+    </w:p>
+    <w:p>
+      <w:r>
+        <w:drawing>
+          <wp:inline distT="0" distB="0" distL="0" distR="0" wp14:anchorId="28E4D429" wp14:editId="6DAC044E">
+            <wp:extent cx="5325218" cy="2791215"/>
+            <wp:effectExtent l="0" t="0" r="0" b="9525"/>
+            <wp:docPr id="53" name="Picture 53"/>
+            <wp:cNvGraphicFramePr>
+              <a:graphicFrameLocks xmlns:a="http://schemas.openxmlformats.org/drawingml/2006/main" noChangeAspect="1"/>
+            </wp:cNvGraphicFramePr>
+            <a:graphic xmlns:a="http://schemas.openxmlformats.org/drawingml/2006/main">
+              <a:graphicData uri="http://schemas.openxmlformats.org/drawingml/2006/picture">
+                <pic:pic xmlns:pic="http://schemas.openxmlformats.org/drawingml/2006/picture">
+                  <pic:nvPicPr>
+                    <pic:cNvPr id="1" name=""/>
+                    <pic:cNvPicPr/>
+                  </pic:nvPicPr>
+                  <pic:blipFill>
+                    <a:blip r:embed="rId57"/>
+                    <a:stretch>
+                      <a:fillRect/>
+                    </a:stretch>
+                  </pic:blipFill>
+                  <pic:spPr>
+                    <a:xfrm>
+                      <a:off x="0" y="0"/>
+                      <a:ext cx="5325218" cy="2791215"/>
+                    </a:xfrm>
+                    <a:prstGeom prst="rect">
+                      <a:avLst/>
+                    </a:prstGeom>
+                  </pic:spPr>
+                </pic:pic>
+              </a:graphicData>
+            </a:graphic>
+          </wp:inline>
+        </w:drawing>
+      </w:r>
+    </w:p>
+    <w:p/>
+    <w:p>
+      <w:r>
+        <w:drawing>
+          <wp:inline distT="0" distB="0" distL="0" distR="0" wp14:anchorId="5D5D0249" wp14:editId="4441C90F">
+            <wp:extent cx="4457700" cy="2039696"/>
+            <wp:effectExtent l="0" t="0" r="0" b="0"/>
+            <wp:docPr id="54" name="Picture 54"/>
+            <wp:cNvGraphicFramePr>
+              <a:graphicFrameLocks xmlns:a="http://schemas.openxmlformats.org/drawingml/2006/main" noChangeAspect="1"/>
+            </wp:cNvGraphicFramePr>
+            <a:graphic xmlns:a="http://schemas.openxmlformats.org/drawingml/2006/main">
+              <a:graphicData uri="http://schemas.openxmlformats.org/drawingml/2006/picture">
+                <pic:pic xmlns:pic="http://schemas.openxmlformats.org/drawingml/2006/picture">
+                  <pic:nvPicPr>
+                    <pic:cNvPr id="1" name=""/>
+                    <pic:cNvPicPr/>
+                  </pic:nvPicPr>
+                  <pic:blipFill>
+                    <a:blip r:embed="rId58"/>
+                    <a:stretch>
+                      <a:fillRect/>
+                    </a:stretch>
+                  </pic:blipFill>
+                  <pic:spPr>
+                    <a:xfrm>
+                      <a:off x="0" y="0"/>
+                      <a:ext cx="4517084" cy="2066868"/>
+                    </a:xfrm>
+                    <a:prstGeom prst="rect">
+                      <a:avLst/>
+                    </a:prstGeom>
+                  </pic:spPr>
+                </pic:pic>
+              </a:graphicData>
+            </a:graphic>
+          </wp:inline>
+        </w:drawing>
+      </w:r>
+    </w:p>
+    <w:p>
+      <w:r>
+        <w:t>^for every node added, you see linear scale of throughput performance (up to 100s of nodes)</w:t>
+      </w:r>
+    </w:p>
+    <w:p>
+      <w:r>
+        <w:lastRenderedPageBreak/>
+        <w:drawing>
+          <wp:inline distT="0" distB="0" distL="0" distR="0" wp14:anchorId="34CFDFA0" wp14:editId="25C2D89D">
+            <wp:extent cx="5649113" cy="2800741"/>
+            <wp:effectExtent l="0" t="0" r="0" b="0"/>
+            <wp:docPr id="55" name="Picture 55"/>
+            <wp:cNvGraphicFramePr>
+              <a:graphicFrameLocks xmlns:a="http://schemas.openxmlformats.org/drawingml/2006/main" noChangeAspect="1"/>
+            </wp:cNvGraphicFramePr>
+            <a:graphic xmlns:a="http://schemas.openxmlformats.org/drawingml/2006/main">
+              <a:graphicData uri="http://schemas.openxmlformats.org/drawingml/2006/picture">
+                <pic:pic xmlns:pic="http://schemas.openxmlformats.org/drawingml/2006/picture">
+                  <pic:nvPicPr>
+                    <pic:cNvPr id="1" name=""/>
+                    <pic:cNvPicPr/>
+                  </pic:nvPicPr>
+                  <pic:blipFill>
+                    <a:blip r:embed="rId59"/>
+                    <a:stretch>
+                      <a:fillRect/>
+                    </a:stretch>
+                  </pic:blipFill>
+                  <pic:spPr>
+                    <a:xfrm>
+                      <a:off x="0" y="0"/>
+                      <a:ext cx="5649113" cy="2800741"/>
+                    </a:xfrm>
+                    <a:prstGeom prst="rect">
+                      <a:avLst/>
+                    </a:prstGeom>
+                  </pic:spPr>
+                </pic:pic>
+              </a:graphicData>
+            </a:graphic>
+          </wp:inline>
+        </w:drawing>
+      </w:r>
+    </w:p>
+    <w:p>
+      <w:r>
+        <w:t>^smallest Bigtable cluster is 3 nodes that handle 30,000 operations per second. Nodes are paid for while operational, regardless of if the application is using them</w:t>
+      </w:r>
+    </w:p>
+    <w:p>
+      <w:r>
+        <w:t xml:space="preserve">Cloud </w:t>
+      </w:r>
+      <w:proofErr w:type="spellStart"/>
+      <w:r>
+        <w:t>Memorystore</w:t>
+      </w:r>
+      <w:proofErr w:type="spellEnd"/>
+    </w:p>
+    <w:p>
+      <w:r>
+        <w:drawing>
+          <wp:inline distT="0" distB="0" distL="0" distR="0" wp14:anchorId="77638C90" wp14:editId="22733E9D">
+            <wp:extent cx="4229100" cy="2122352"/>
+            <wp:effectExtent l="0" t="0" r="0" b="0"/>
+            <wp:docPr id="56" name="Picture 56"/>
+            <wp:cNvGraphicFramePr>
+              <a:graphicFrameLocks xmlns:a="http://schemas.openxmlformats.org/drawingml/2006/main" noChangeAspect="1"/>
+            </wp:cNvGraphicFramePr>
+            <a:graphic xmlns:a="http://schemas.openxmlformats.org/drawingml/2006/main">
+              <a:graphicData uri="http://schemas.openxmlformats.org/drawingml/2006/picture">
+                <pic:pic xmlns:pic="http://schemas.openxmlformats.org/drawingml/2006/picture">
+                  <pic:nvPicPr>
+                    <pic:cNvPr id="1" name=""/>
+                    <pic:cNvPicPr/>
+                  </pic:nvPicPr>
+                  <pic:blipFill>
+                    <a:blip r:embed="rId60"/>
+                    <a:stretch>
+                      <a:fillRect/>
+                    </a:stretch>
+                  </pic:blipFill>
+                  <pic:spPr>
+                    <a:xfrm>
+                      <a:off x="0" y="0"/>
+                      <a:ext cx="4237077" cy="2126355"/>
+                    </a:xfrm>
+                    <a:prstGeom prst="rect">
+                      <a:avLst/>
+                    </a:prstGeom>
+                  </pic:spPr>
+                </pic:pic>
+              </a:graphicData>
+            </a:graphic>
+          </wp:inline>
+        </w:drawing>
+      </w:r>
+    </w:p>
+    <w:p/>
+    <w:p>
+      <w:pPr>
+        <w:rPr>
+          <w:sz w:val="24"/>
+          <w:szCs w:val="24"/>
+        </w:rPr>
+      </w:pPr>
+      <w:r>
+        <w:rPr>
+          <w:b/>
+          <w:bCs/>
+          <w:sz w:val="24"/>
+          <w:szCs w:val="24"/>
+        </w:rPr>
+        <w:t>Resource Management</w:t>
+      </w:r>
+    </w:p>
+    <w:p>
+      <w:pPr>
+        <w:rPr>
+          <w:sz w:val="24"/>
+          <w:szCs w:val="24"/>
+        </w:rPr>
+      </w:pPr>
+    </w:p>
     <w:sectPr>
       <w:pgSz w:w="11906" w:h="16838"/>
       <w:pgMar w:top="1440" w:right="1440" w:bottom="1440" w:left="1440" w:header="708" w:footer="708" w:gutter="0"/>

</xml_diff>